<commit_message>
added resources and updated project one-pager
</commit_message>
<xml_diff>
--- a/Data_Analytics_Project1_CM-AN-MB-BW.docx
+++ b/Data_Analytics_Project1_CM-AN-MB-BW.docx
@@ -200,16 +200,6 @@
           <w:sz w:val="36"/>
           <w:szCs w:val="44"/>
         </w:rPr>
-        <w:t>?</w:t>
-      </w:r>
-      <w:r>
-        <w:rPr>
-          <w:rFonts w:asciiTheme="majorHAnsi" w:eastAsiaTheme="majorEastAsia" w:hAnsi="Calibri Light" w:cstheme="majorBidi"/>
-          <w:color w:val="000000" w:themeColor="text1"/>
-          <w:kern w:val="24"/>
-          <w:sz w:val="36"/>
-          <w:szCs w:val="44"/>
-        </w:rPr>
         <w:br/>
       </w:r>
       <w:r>
@@ -284,7 +274,27 @@
           <w:szCs w:val="44"/>
         </w:rPr>
         <w:br/>
-        <w:t>What is the peak rental times?  Density over time (365 – days available)</w:t>
+        <w:t>What is the peak rental times</w:t>
+      </w:r>
+      <w:r>
+        <w:rPr>
+          <w:rFonts w:asciiTheme="majorHAnsi" w:eastAsiaTheme="majorEastAsia" w:hAnsi="Calibri Light" w:cstheme="majorBidi"/>
+          <w:color w:val="000000" w:themeColor="text1"/>
+          <w:kern w:val="24"/>
+          <w:sz w:val="36"/>
+          <w:szCs w:val="44"/>
+        </w:rPr>
+        <w:t xml:space="preserve"> in NYC &amp; SF</w:t>
+      </w:r>
+      <w:r>
+        <w:rPr>
+          <w:rFonts w:asciiTheme="majorHAnsi" w:eastAsiaTheme="majorEastAsia" w:hAnsi="Calibri Light" w:cstheme="majorBidi"/>
+          <w:color w:val="000000" w:themeColor="text1"/>
+          <w:kern w:val="24"/>
+          <w:sz w:val="36"/>
+          <w:szCs w:val="44"/>
+        </w:rPr>
+        <w:t>?  Density over time</w:t>
       </w:r>
       <w:r>
         <w:rPr>
@@ -326,7 +336,29 @@
           <w:sz w:val="36"/>
           <w:szCs w:val="44"/>
         </w:rPr>
-        <w:t xml:space="preserve">Airbnb .csv (price, </w:t>
+        <w:t xml:space="preserve">Airbnb .csv </w:t>
+      </w:r>
+      <w:r>
+        <w:rPr>
+          <w:rFonts w:asciiTheme="majorHAnsi" w:eastAsiaTheme="majorEastAsia" w:hAnsi="Calibri Light" w:cstheme="majorBidi"/>
+          <w:color w:val="000000" w:themeColor="text1"/>
+          <w:kern w:val="24"/>
+          <w:sz w:val="36"/>
+          <w:szCs w:val="44"/>
+        </w:rPr>
+        <w:t xml:space="preserve">for NYC and SF </w:t>
+      </w:r>
+      <w:bookmarkStart w:id="0" w:name="_GoBack"/>
+      <w:bookmarkEnd w:id="0"/>
+      <w:r>
+        <w:rPr>
+          <w:rFonts w:asciiTheme="majorHAnsi" w:eastAsiaTheme="majorEastAsia" w:hAnsi="Calibri Light" w:cstheme="majorBidi"/>
+          <w:color w:val="000000" w:themeColor="text1"/>
+          <w:kern w:val="24"/>
+          <w:sz w:val="36"/>
+          <w:szCs w:val="44"/>
+        </w:rPr>
+        <w:t xml:space="preserve">(price, </w:t>
       </w:r>
       <w:proofErr w:type="spellStart"/>
       <w:r>
@@ -416,41 +448,39 @@
           <w:rFonts w:asciiTheme="majorHAnsi" w:eastAsiaTheme="majorEastAsia" w:hAnsi="Calibri Light" w:cstheme="majorBidi"/>
           <w:color w:val="000000" w:themeColor="text1"/>
           <w:kern w:val="24"/>
-          <w:sz w:val="36"/>
-          <w:szCs w:val="44"/>
-        </w:rPr>
-      </w:pPr>
-      <w:r>
-        <w:rPr>
-          <w:rFonts w:asciiTheme="majorHAnsi" w:eastAsiaTheme="majorEastAsia" w:hAnsi="Calibri Light" w:cstheme="majorBidi"/>
-          <w:color w:val="000000" w:themeColor="text1"/>
-          <w:kern w:val="24"/>
-          <w:sz w:val="36"/>
-          <w:szCs w:val="44"/>
-        </w:rPr>
-        <w:t xml:space="preserve">Setup </w:t>
-      </w:r>
-      <w:proofErr w:type="spellStart"/>
-      <w:r>
-        <w:rPr>
-          <w:rFonts w:asciiTheme="majorHAnsi" w:eastAsiaTheme="majorEastAsia" w:hAnsi="Calibri Light" w:cstheme="majorBidi"/>
-          <w:color w:val="000000" w:themeColor="text1"/>
-          <w:kern w:val="24"/>
-          <w:sz w:val="36"/>
-          <w:szCs w:val="44"/>
-        </w:rPr>
-        <w:t>Github</w:t>
-      </w:r>
-      <w:proofErr w:type="spellEnd"/>
-      <w:r>
-        <w:rPr>
-          <w:rFonts w:asciiTheme="majorHAnsi" w:eastAsiaTheme="majorEastAsia" w:hAnsi="Calibri Light" w:cstheme="majorBidi"/>
-          <w:color w:val="000000" w:themeColor="text1"/>
-          <w:kern w:val="24"/>
-          <w:sz w:val="36"/>
-          <w:szCs w:val="44"/>
-        </w:rPr>
-        <w:t xml:space="preserve"> repo</w:t>
+          <w:sz w:val="32"/>
+          <w:szCs w:val="32"/>
+        </w:rPr>
+      </w:pPr>
+      <w:r>
+        <w:rPr>
+          <w:rFonts w:asciiTheme="majorHAnsi" w:eastAsiaTheme="majorEastAsia" w:hAnsi="Calibri Light" w:cstheme="majorBidi"/>
+          <w:color w:val="000000" w:themeColor="text1"/>
+          <w:kern w:val="24"/>
+          <w:sz w:val="32"/>
+          <w:szCs w:val="32"/>
+        </w:rPr>
+        <w:t>Create a new repository for this project called</w:t>
+      </w:r>
+      <w:r>
+        <w:rPr>
+          <w:rFonts w:asciiTheme="majorHAnsi" w:eastAsiaTheme="majorEastAsia" w:hAnsi="Calibri Light" w:cstheme="majorBidi"/>
+          <w:color w:val="000000" w:themeColor="text1"/>
+          <w:kern w:val="24"/>
+          <w:sz w:val="32"/>
+          <w:szCs w:val="32"/>
+        </w:rPr>
+        <w:t xml:space="preserve"> </w:t>
+      </w:r>
+      <w:r>
+        <w:rPr>
+          <w:rFonts w:asciiTheme="majorHAnsi" w:eastAsiaTheme="majorEastAsia" w:hAnsi="Calibri Light" w:cstheme="majorBidi"/>
+          <w:color w:val="000000" w:themeColor="text1"/>
+          <w:kern w:val="24"/>
+          <w:sz w:val="32"/>
+          <w:szCs w:val="32"/>
+        </w:rPr>
+        <w:t>Project1</w:t>
       </w:r>
     </w:p>
     <w:p>
@@ -464,19 +494,71 @@
           <w:rFonts w:asciiTheme="majorHAnsi" w:eastAsiaTheme="majorEastAsia" w:hAnsi="Calibri Light" w:cstheme="majorBidi"/>
           <w:color w:val="000000" w:themeColor="text1"/>
           <w:kern w:val="24"/>
-          <w:sz w:val="36"/>
-          <w:szCs w:val="44"/>
-        </w:rPr>
-      </w:pPr>
-      <w:r>
-        <w:rPr>
-          <w:rFonts w:asciiTheme="majorHAnsi" w:eastAsiaTheme="majorEastAsia" w:hAnsi="Calibri Light" w:cstheme="majorBidi"/>
-          <w:color w:val="000000" w:themeColor="text1"/>
-          <w:kern w:val="24"/>
-          <w:sz w:val="36"/>
-          <w:szCs w:val="44"/>
-        </w:rPr>
-        <w:t>Research datasets</w:t>
+          <w:sz w:val="32"/>
+          <w:szCs w:val="32"/>
+        </w:rPr>
+      </w:pPr>
+      <w:r>
+        <w:rPr>
+          <w:rFonts w:asciiTheme="majorHAnsi" w:eastAsiaTheme="majorEastAsia" w:hAnsi="Calibri Light" w:cstheme="majorBidi"/>
+          <w:color w:val="000000" w:themeColor="text1"/>
+          <w:kern w:val="24"/>
+          <w:sz w:val="32"/>
+          <w:szCs w:val="32"/>
+        </w:rPr>
+        <w:t xml:space="preserve">Inside </w:t>
+      </w:r>
+      <w:r>
+        <w:rPr>
+          <w:rFonts w:asciiTheme="majorHAnsi" w:eastAsiaTheme="majorEastAsia" w:hAnsi="Calibri Light" w:cstheme="majorBidi"/>
+          <w:color w:val="000000" w:themeColor="text1"/>
+          <w:kern w:val="24"/>
+          <w:sz w:val="32"/>
+          <w:szCs w:val="32"/>
+        </w:rPr>
+        <w:t>the Project1</w:t>
+      </w:r>
+      <w:r>
+        <w:rPr>
+          <w:rFonts w:asciiTheme="majorHAnsi" w:eastAsiaTheme="majorEastAsia" w:hAnsi="Calibri Light" w:cstheme="majorBidi"/>
+          <w:color w:val="000000" w:themeColor="text1"/>
+          <w:kern w:val="24"/>
+          <w:sz w:val="32"/>
+          <w:szCs w:val="32"/>
+        </w:rPr>
+        <w:t xml:space="preserve"> git repository</w:t>
+      </w:r>
+      <w:r>
+        <w:rPr>
+          <w:rFonts w:asciiTheme="majorHAnsi" w:eastAsiaTheme="majorEastAsia" w:hAnsi="Calibri Light" w:cstheme="majorBidi"/>
+          <w:color w:val="000000" w:themeColor="text1"/>
+          <w:kern w:val="24"/>
+          <w:sz w:val="32"/>
+          <w:szCs w:val="32"/>
+        </w:rPr>
+        <w:t xml:space="preserve"> add: this file, a resources directory and a </w:t>
+      </w:r>
+      <w:proofErr w:type="spellStart"/>
+      <w:r>
+        <w:rPr>
+          <w:rFonts w:asciiTheme="majorHAnsi" w:eastAsiaTheme="majorEastAsia" w:hAnsi="Calibri Light" w:cstheme="majorBidi"/>
+          <w:color w:val="000000" w:themeColor="text1"/>
+          <w:kern w:val="24"/>
+          <w:sz w:val="32"/>
+          <w:szCs w:val="32"/>
+        </w:rPr>
+        <w:t>jupyter</w:t>
+      </w:r>
+      <w:proofErr w:type="spellEnd"/>
+      <w:r>
+        <w:rPr>
+          <w:rFonts w:asciiTheme="majorHAnsi" w:eastAsiaTheme="majorEastAsia" w:hAnsi="Calibri Light" w:cstheme="majorBidi"/>
+          <w:color w:val="000000" w:themeColor="text1"/>
+          <w:kern w:val="24"/>
+          <w:sz w:val="32"/>
+          <w:szCs w:val="32"/>
+        </w:rPr>
+        <w:t xml:space="preserve"> notebook</w:t>
       </w:r>
     </w:p>
     <w:p>
@@ -490,20 +572,178 @@
           <w:rFonts w:asciiTheme="majorHAnsi" w:eastAsiaTheme="majorEastAsia" w:hAnsi="Calibri Light" w:cstheme="majorBidi"/>
           <w:color w:val="000000" w:themeColor="text1"/>
           <w:kern w:val="24"/>
-          <w:sz w:val="36"/>
-          <w:szCs w:val="44"/>
-        </w:rPr>
-      </w:pPr>
-      <w:r>
-        <w:rPr>
-          <w:rFonts w:asciiTheme="majorHAnsi" w:eastAsiaTheme="majorEastAsia" w:hAnsi="Calibri Light" w:cstheme="majorBidi"/>
-          <w:color w:val="000000" w:themeColor="text1"/>
-          <w:kern w:val="24"/>
-          <w:sz w:val="36"/>
-          <w:szCs w:val="44"/>
-        </w:rPr>
-        <w:t>clean the data</w:t>
-      </w:r>
+          <w:sz w:val="32"/>
+          <w:szCs w:val="32"/>
+        </w:rPr>
+      </w:pPr>
+      <w:r>
+        <w:rPr>
+          <w:rFonts w:asciiTheme="majorHAnsi" w:eastAsiaTheme="majorEastAsia" w:hAnsi="Calibri Light" w:cstheme="majorBidi"/>
+          <w:color w:val="000000" w:themeColor="text1"/>
+          <w:kern w:val="24"/>
+          <w:sz w:val="32"/>
+          <w:szCs w:val="32"/>
+        </w:rPr>
+        <w:t xml:space="preserve">Research </w:t>
+      </w:r>
+      <w:r>
+        <w:rPr>
+          <w:rFonts w:asciiTheme="majorHAnsi" w:eastAsiaTheme="majorEastAsia" w:hAnsi="Calibri Light" w:cstheme="majorBidi"/>
+          <w:color w:val="000000" w:themeColor="text1"/>
+          <w:kern w:val="24"/>
+          <w:sz w:val="32"/>
+          <w:szCs w:val="32"/>
+        </w:rPr>
+        <w:t xml:space="preserve">and analyze </w:t>
+      </w:r>
+      <w:r>
+        <w:rPr>
+          <w:rFonts w:asciiTheme="majorHAnsi" w:eastAsiaTheme="majorEastAsia" w:hAnsi="Calibri Light" w:cstheme="majorBidi"/>
+          <w:color w:val="000000" w:themeColor="text1"/>
+          <w:kern w:val="24"/>
+          <w:sz w:val="32"/>
+          <w:szCs w:val="32"/>
+        </w:rPr>
+        <w:t>datasets</w:t>
+      </w:r>
+      <w:r>
+        <w:rPr>
+          <w:rFonts w:asciiTheme="majorHAnsi" w:eastAsiaTheme="majorEastAsia" w:hAnsi="Calibri Light" w:cstheme="majorBidi"/>
+          <w:color w:val="000000" w:themeColor="text1"/>
+          <w:kern w:val="24"/>
+          <w:sz w:val="32"/>
+          <w:szCs w:val="32"/>
+        </w:rPr>
+        <w:t xml:space="preserve"> for </w:t>
+      </w:r>
+      <w:r>
+        <w:rPr>
+          <w:rFonts w:asciiTheme="majorHAnsi" w:eastAsiaTheme="majorEastAsia" w:hAnsi="Calibri Light" w:cstheme="majorBidi"/>
+          <w:color w:val="000000" w:themeColor="text1"/>
+          <w:kern w:val="24"/>
+          <w:sz w:val="32"/>
+          <w:szCs w:val="32"/>
+        </w:rPr>
+        <w:t xml:space="preserve">New York and San Francisco </w:t>
+      </w:r>
+      <w:r>
+        <w:rPr>
+          <w:rFonts w:asciiTheme="majorHAnsi" w:eastAsiaTheme="majorEastAsia" w:hAnsi="Calibri Light" w:cstheme="majorBidi"/>
+          <w:color w:val="000000" w:themeColor="text1"/>
+          <w:kern w:val="24"/>
+          <w:sz w:val="32"/>
+          <w:szCs w:val="32"/>
+        </w:rPr>
+        <w:t xml:space="preserve">Airbnb </w:t>
+      </w:r>
+      <w:r>
+        <w:rPr>
+          <w:rFonts w:asciiTheme="majorHAnsi" w:eastAsiaTheme="majorEastAsia" w:hAnsi="Calibri Light" w:cstheme="majorBidi"/>
+          <w:color w:val="000000" w:themeColor="text1"/>
+          <w:kern w:val="24"/>
+          <w:sz w:val="32"/>
+          <w:szCs w:val="32"/>
+        </w:rPr>
+        <w:t xml:space="preserve">listings </w:t>
+      </w:r>
+      <w:r>
+        <w:rPr>
+          <w:rFonts w:asciiTheme="majorHAnsi" w:eastAsiaTheme="majorEastAsia" w:hAnsi="Calibri Light" w:cstheme="majorBidi"/>
+          <w:color w:val="000000" w:themeColor="text1"/>
+          <w:kern w:val="24"/>
+          <w:sz w:val="32"/>
+          <w:szCs w:val="32"/>
+        </w:rPr>
+        <w:t xml:space="preserve">through Kaggle and </w:t>
+      </w:r>
+      <w:proofErr w:type="gramStart"/>
+      <w:r>
+        <w:rPr>
+          <w:rFonts w:asciiTheme="majorHAnsi" w:eastAsiaTheme="majorEastAsia" w:hAnsi="Calibri Light" w:cstheme="majorBidi"/>
+          <w:color w:val="000000" w:themeColor="text1"/>
+          <w:kern w:val="24"/>
+          <w:sz w:val="32"/>
+          <w:szCs w:val="32"/>
+        </w:rPr>
+        <w:t>Rapid .</w:t>
+      </w:r>
+      <w:proofErr w:type="spellStart"/>
+      <w:r>
+        <w:rPr>
+          <w:rFonts w:asciiTheme="majorHAnsi" w:eastAsiaTheme="majorEastAsia" w:hAnsi="Calibri Light" w:cstheme="majorBidi"/>
+          <w:color w:val="000000" w:themeColor="text1"/>
+          <w:kern w:val="24"/>
+          <w:sz w:val="32"/>
+          <w:szCs w:val="32"/>
+        </w:rPr>
+        <w:t>apis</w:t>
+      </w:r>
+      <w:proofErr w:type="spellEnd"/>
+      <w:proofErr w:type="gramEnd"/>
+      <w:r>
+        <w:rPr>
+          <w:rFonts w:asciiTheme="majorHAnsi" w:eastAsiaTheme="majorEastAsia" w:hAnsi="Calibri Light" w:cstheme="majorBidi"/>
+          <w:color w:val="000000" w:themeColor="text1"/>
+          <w:kern w:val="24"/>
+          <w:sz w:val="32"/>
+          <w:szCs w:val="32"/>
+        </w:rPr>
+        <w:t>.</w:t>
+      </w:r>
+    </w:p>
+    <w:p>
+      <w:pPr>
+        <w:pStyle w:val="ListParagraph"/>
+        <w:numPr>
+          <w:ilvl w:val="1"/>
+          <w:numId w:val="1"/>
+        </w:numPr>
+        <w:rPr>
+          <w:rFonts w:asciiTheme="majorHAnsi" w:eastAsiaTheme="majorEastAsia" w:hAnsi="Calibri Light" w:cstheme="majorBidi"/>
+          <w:color w:val="000000" w:themeColor="text1"/>
+          <w:kern w:val="24"/>
+          <w:sz w:val="32"/>
+          <w:szCs w:val="32"/>
+        </w:rPr>
+      </w:pPr>
+      <w:r>
+        <w:rPr>
+          <w:rFonts w:asciiTheme="majorHAnsi" w:eastAsiaTheme="majorEastAsia" w:hAnsi="Calibri Light" w:cstheme="majorBidi"/>
+          <w:color w:val="000000" w:themeColor="text1"/>
+          <w:kern w:val="24"/>
+          <w:sz w:val="32"/>
+          <w:szCs w:val="32"/>
+        </w:rPr>
+        <w:t>NYC_Listings.csv &amp; SF_Listings.csv</w:t>
+      </w:r>
+    </w:p>
+    <w:p>
+      <w:pPr>
+        <w:pStyle w:val="ListParagraph"/>
+        <w:numPr>
+          <w:ilvl w:val="1"/>
+          <w:numId w:val="1"/>
+        </w:numPr>
+        <w:rPr>
+          <w:rFonts w:asciiTheme="majorHAnsi" w:eastAsiaTheme="majorEastAsia" w:hAnsi="Calibri Light" w:cstheme="majorBidi"/>
+          <w:color w:val="000000" w:themeColor="text1"/>
+          <w:kern w:val="24"/>
+          <w:sz w:val="32"/>
+          <w:szCs w:val="32"/>
+        </w:rPr>
+      </w:pPr>
+      <w:hyperlink r:id="rId5" w:tgtFrame="_blank" w:history="1">
+        <w:r>
+          <w:rPr>
+            <w:rStyle w:val="Hyperlink"/>
+            <w:rFonts w:asciiTheme="majorHAnsi" w:eastAsiaTheme="majorEastAsia" w:hAnsi="Calibri Light" w:cstheme="majorBidi"/>
+            <w:kern w:val="24"/>
+            <w:sz w:val="32"/>
+            <w:szCs w:val="32"/>
+          </w:rPr>
+          <w:t>http://insideairbnb.com/index.html</w:t>
+        </w:r>
+      </w:hyperlink>
     </w:p>
     <w:p>
       <w:pPr>
@@ -516,19 +756,19 @@
           <w:rFonts w:asciiTheme="majorHAnsi" w:eastAsiaTheme="majorEastAsia" w:hAnsi="Calibri Light" w:cstheme="majorBidi"/>
           <w:color w:val="000000" w:themeColor="text1"/>
           <w:kern w:val="24"/>
-          <w:sz w:val="36"/>
-          <w:szCs w:val="44"/>
-        </w:rPr>
-      </w:pPr>
-      <w:r>
-        <w:rPr>
-          <w:rFonts w:asciiTheme="majorHAnsi" w:eastAsiaTheme="majorEastAsia" w:hAnsi="Calibri Light" w:cstheme="majorBidi"/>
-          <w:color w:val="000000" w:themeColor="text1"/>
-          <w:kern w:val="24"/>
-          <w:sz w:val="36"/>
-          <w:szCs w:val="44"/>
-        </w:rPr>
-        <w:t>manipulating data in pandas</w:t>
+          <w:sz w:val="32"/>
+          <w:szCs w:val="32"/>
+        </w:rPr>
+      </w:pPr>
+      <w:r>
+        <w:rPr>
+          <w:rFonts w:asciiTheme="majorHAnsi" w:eastAsiaTheme="majorEastAsia" w:hAnsi="Calibri Light" w:cstheme="majorBidi"/>
+          <w:color w:val="000000" w:themeColor="text1"/>
+          <w:kern w:val="24"/>
+          <w:sz w:val="32"/>
+          <w:szCs w:val="32"/>
+        </w:rPr>
+        <w:t>clean the data</w:t>
       </w:r>
     </w:p>
     <w:p>
@@ -542,41 +782,19 @@
           <w:rFonts w:asciiTheme="majorHAnsi" w:eastAsiaTheme="majorEastAsia" w:hAnsi="Calibri Light" w:cstheme="majorBidi"/>
           <w:color w:val="000000" w:themeColor="text1"/>
           <w:kern w:val="24"/>
-          <w:sz w:val="36"/>
-          <w:szCs w:val="44"/>
-        </w:rPr>
-      </w:pPr>
-      <w:r>
-        <w:rPr>
-          <w:rFonts w:asciiTheme="majorHAnsi" w:eastAsiaTheme="majorEastAsia" w:hAnsi="Calibri Light" w:cstheme="majorBidi"/>
-          <w:color w:val="000000" w:themeColor="text1"/>
-          <w:kern w:val="24"/>
-          <w:sz w:val="36"/>
-          <w:szCs w:val="44"/>
-        </w:rPr>
-        <w:t xml:space="preserve">use </w:t>
-      </w:r>
-      <w:proofErr w:type="spellStart"/>
-      <w:r>
-        <w:rPr>
-          <w:rFonts w:asciiTheme="majorHAnsi" w:eastAsiaTheme="majorEastAsia" w:hAnsi="Calibri Light" w:cstheme="majorBidi"/>
-          <w:color w:val="000000" w:themeColor="text1"/>
-          <w:kern w:val="24"/>
-          <w:sz w:val="36"/>
-          <w:szCs w:val="44"/>
-        </w:rPr>
-        <w:t>matpltlib</w:t>
-      </w:r>
-      <w:proofErr w:type="spellEnd"/>
-      <w:r>
-        <w:rPr>
-          <w:rFonts w:asciiTheme="majorHAnsi" w:eastAsiaTheme="majorEastAsia" w:hAnsi="Calibri Light" w:cstheme="majorBidi"/>
-          <w:color w:val="000000" w:themeColor="text1"/>
-          <w:kern w:val="24"/>
-          <w:sz w:val="36"/>
-          <w:szCs w:val="44"/>
-        </w:rPr>
-        <w:t xml:space="preserve"> to visualize NYC and SF datasets</w:t>
+          <w:sz w:val="32"/>
+          <w:szCs w:val="32"/>
+        </w:rPr>
+      </w:pPr>
+      <w:r>
+        <w:rPr>
+          <w:rFonts w:asciiTheme="majorHAnsi" w:eastAsiaTheme="majorEastAsia" w:hAnsi="Calibri Light" w:cstheme="majorBidi"/>
+          <w:color w:val="000000" w:themeColor="text1"/>
+          <w:kern w:val="24"/>
+          <w:sz w:val="32"/>
+          <w:szCs w:val="32"/>
+        </w:rPr>
+        <w:t>manipulating data in pandas</w:t>
       </w:r>
     </w:p>
     <w:p>
@@ -590,23 +808,71 @@
           <w:rFonts w:asciiTheme="majorHAnsi" w:eastAsiaTheme="majorEastAsia" w:hAnsi="Calibri Light" w:cstheme="majorBidi"/>
           <w:color w:val="000000" w:themeColor="text1"/>
           <w:kern w:val="24"/>
-          <w:sz w:val="36"/>
-          <w:szCs w:val="44"/>
-        </w:rPr>
-      </w:pPr>
-      <w:r>
-        <w:rPr>
-          <w:rFonts w:asciiTheme="majorHAnsi" w:eastAsiaTheme="majorEastAsia" w:hAnsi="Calibri Light" w:cstheme="majorBidi"/>
-          <w:color w:val="000000" w:themeColor="text1"/>
-          <w:kern w:val="24"/>
-          <w:sz w:val="36"/>
-          <w:szCs w:val="44"/>
-        </w:rPr>
-        <w:t>draw conclusions and summarize research results</w:t>
+          <w:sz w:val="32"/>
+          <w:szCs w:val="32"/>
+        </w:rPr>
+      </w:pPr>
+      <w:r>
+        <w:rPr>
+          <w:rFonts w:asciiTheme="majorHAnsi" w:eastAsiaTheme="majorEastAsia" w:hAnsi="Calibri Light" w:cstheme="majorBidi"/>
+          <w:color w:val="000000" w:themeColor="text1"/>
+          <w:kern w:val="24"/>
+          <w:sz w:val="32"/>
+          <w:szCs w:val="32"/>
+        </w:rPr>
+        <w:t xml:space="preserve">use </w:t>
+      </w:r>
+      <w:proofErr w:type="spellStart"/>
+      <w:r>
+        <w:rPr>
+          <w:rFonts w:asciiTheme="majorHAnsi" w:eastAsiaTheme="majorEastAsia" w:hAnsi="Calibri Light" w:cstheme="majorBidi"/>
+          <w:color w:val="000000" w:themeColor="text1"/>
+          <w:kern w:val="24"/>
+          <w:sz w:val="32"/>
+          <w:szCs w:val="32"/>
+        </w:rPr>
+        <w:t>matpltlib</w:t>
+      </w:r>
+      <w:proofErr w:type="spellEnd"/>
+      <w:r>
+        <w:rPr>
+          <w:rFonts w:asciiTheme="majorHAnsi" w:eastAsiaTheme="majorEastAsia" w:hAnsi="Calibri Light" w:cstheme="majorBidi"/>
+          <w:color w:val="000000" w:themeColor="text1"/>
+          <w:kern w:val="24"/>
+          <w:sz w:val="32"/>
+          <w:szCs w:val="32"/>
+        </w:rPr>
+        <w:t xml:space="preserve"> to visualize NYC and SF datasets</w:t>
       </w:r>
     </w:p>
     <w:p>
       <w:pPr>
+        <w:pStyle w:val="ListParagraph"/>
+        <w:numPr>
+          <w:ilvl w:val="0"/>
+          <w:numId w:val="1"/>
+        </w:numPr>
+        <w:rPr>
+          <w:rFonts w:asciiTheme="majorHAnsi" w:eastAsiaTheme="majorEastAsia" w:hAnsi="Calibri Light" w:cstheme="majorBidi"/>
+          <w:color w:val="000000" w:themeColor="text1"/>
+          <w:kern w:val="24"/>
+          <w:sz w:val="32"/>
+          <w:szCs w:val="32"/>
+        </w:rPr>
+      </w:pPr>
+      <w:r>
+        <w:rPr>
+          <w:rFonts w:asciiTheme="majorHAnsi" w:eastAsiaTheme="majorEastAsia" w:hAnsi="Calibri Light" w:cstheme="majorBidi"/>
+          <w:color w:val="000000" w:themeColor="text1"/>
+          <w:kern w:val="24"/>
+          <w:sz w:val="32"/>
+          <w:szCs w:val="32"/>
+        </w:rPr>
+        <w:t>draw conclusions and summarize research results</w:t>
+      </w:r>
+    </w:p>
+    <w:p>
+      <w:pPr>
         <w:rPr>
           <w:rFonts w:asciiTheme="majorHAnsi" w:eastAsiaTheme="majorEastAsia" w:hAnsi="Calibri Light" w:cstheme="majorBidi"/>
           <w:color w:val="000000" w:themeColor="text1"/>
@@ -624,6 +890,7 @@
           <w:sz w:val="36"/>
           <w:szCs w:val="44"/>
         </w:rPr>
+        <w:lastRenderedPageBreak/>
         <w:t>Contingency plan:</w:t>
       </w:r>
       <w:r>
@@ -645,19 +912,7 @@
           <w:sz w:val="36"/>
           <w:szCs w:val="44"/>
         </w:rPr>
-        <w:t>airline credit card company’s</w:t>
-      </w:r>
-      <w:bookmarkStart w:id="0" w:name="_GoBack"/>
-      <w:bookmarkEnd w:id="0"/>
-      <w:r>
-        <w:rPr>
-          <w:rFonts w:asciiTheme="majorHAnsi" w:eastAsiaTheme="majorEastAsia" w:hAnsi="Calibri Light" w:cstheme="majorBidi"/>
-          <w:color w:val="000000" w:themeColor="text1"/>
-          <w:kern w:val="24"/>
-          <w:sz w:val="36"/>
-          <w:szCs w:val="44"/>
-        </w:rPr>
-        <w:t xml:space="preserve"> affiliation analysis.</w:t>
+        <w:t>airline credit card company’s affiliation analysis.</w:t>
       </w:r>
     </w:p>
     <w:p>
@@ -699,7 +954,7 @@
         <w:rFonts w:ascii="Symbol" w:hAnsi="Symbol" w:hint="default"/>
       </w:rPr>
     </w:lvl>
-    <w:lvl w:ilvl="1" w:tplc="04090003" w:tentative="1">
+    <w:lvl w:ilvl="1" w:tplc="04090003">
       <w:start w:val="1"/>
       <w:numFmt w:val="bullet"/>
       <w:lvlText w:val="o"/>
@@ -1203,7 +1458,6 @@
   <w:style w:type="character" w:default="1" w:styleId="DefaultParagraphFont">
     <w:name w:val="Default Paragraph Font"/>
     <w:uiPriority w:val="1"/>
-    <w:semiHidden/>
     <w:unhideWhenUsed/>
   </w:style>
   <w:style w:type="table" w:default="1" w:styleId="TableNormal">
@@ -1237,6 +1491,29 @@
       <w:ind w:left="720"/>
       <w:contextualSpacing/>
     </w:pPr>
+  </w:style>
+  <w:style w:type="character" w:styleId="Hyperlink">
+    <w:name w:val="Hyperlink"/>
+    <w:basedOn w:val="DefaultParagraphFont"/>
+    <w:uiPriority w:val="99"/>
+    <w:unhideWhenUsed/>
+    <w:rsid w:val="004538D9"/>
+    <w:rPr>
+      <w:color w:val="0563C1" w:themeColor="hyperlink"/>
+      <w:u w:val="single"/>
+    </w:rPr>
+  </w:style>
+  <w:style w:type="character" w:styleId="UnresolvedMention">
+    <w:name w:val="Unresolved Mention"/>
+    <w:basedOn w:val="DefaultParagraphFont"/>
+    <w:uiPriority w:val="99"/>
+    <w:semiHidden/>
+    <w:unhideWhenUsed/>
+    <w:rsid w:val="004538D9"/>
+    <w:rPr>
+      <w:color w:val="605E5C"/>
+      <w:shd w:val="clear" w:color="auto" w:fill="E1DFDD"/>
+    </w:rPr>
   </w:style>
 </w:styles>
 </file>

</xml_diff>

<commit_message>
Updated one-pager and added Jup Notebook
</commit_message>
<xml_diff>
--- a/Data_Analytics_Project1_CM-AN-MB-BW.docx
+++ b/Data_Analytics_Project1_CM-AN-MB-BW.docx
@@ -5,402 +5,509 @@
     <w:p>
       <w:pPr>
         <w:rPr>
-          <w:rFonts w:asciiTheme="majorHAnsi" w:eastAsiaTheme="majorEastAsia" w:hAnsi="Calibri Light" w:cstheme="majorBidi"/>
-          <w:color w:val="000000" w:themeColor="text1"/>
-          <w:kern w:val="24"/>
-          <w:sz w:val="36"/>
-          <w:szCs w:val="44"/>
-        </w:rPr>
-      </w:pPr>
-      <w:r>
-        <w:rPr>
-          <w:rFonts w:asciiTheme="majorHAnsi" w:eastAsiaTheme="majorEastAsia" w:hAnsi="Calibri Light" w:cstheme="majorBidi"/>
+          <w:rFonts w:asciiTheme="majorHAnsi" w:eastAsiaTheme="majorEastAsia" w:hAnsiTheme="majorHAnsi" w:cstheme="majorHAnsi"/>
+          <w:color w:val="000000" w:themeColor="text1"/>
+          <w:kern w:val="24"/>
+          <w:sz w:val="24"/>
+          <w:szCs w:val="24"/>
+        </w:rPr>
+      </w:pPr>
+      <w:r>
+        <w:rPr>
+          <w:rFonts w:asciiTheme="majorHAnsi" w:eastAsiaTheme="majorEastAsia" w:hAnsiTheme="majorHAnsi" w:cstheme="majorHAnsi"/>
           <w:b/>
           <w:bCs/>
           <w:color w:val="000000" w:themeColor="text1"/>
           <w:kern w:val="24"/>
-          <w:sz w:val="36"/>
-          <w:szCs w:val="44"/>
+          <w:sz w:val="24"/>
+          <w:szCs w:val="24"/>
         </w:rPr>
         <w:t xml:space="preserve">Project Title: </w:t>
       </w:r>
       <w:r>
         <w:rPr>
-          <w:rFonts w:asciiTheme="majorHAnsi" w:eastAsiaTheme="majorEastAsia" w:hAnsi="Calibri Light" w:cstheme="majorBidi"/>
-          <w:color w:val="000000" w:themeColor="text1"/>
-          <w:kern w:val="24"/>
-          <w:sz w:val="36"/>
-          <w:szCs w:val="44"/>
+          <w:rFonts w:asciiTheme="majorHAnsi" w:eastAsiaTheme="majorEastAsia" w:hAnsiTheme="majorHAnsi" w:cstheme="majorHAnsi"/>
+          <w:color w:val="000000" w:themeColor="text1"/>
+          <w:kern w:val="24"/>
+          <w:sz w:val="24"/>
+          <w:szCs w:val="24"/>
         </w:rPr>
         <w:t>Airbnb Usage in NYC</w:t>
       </w:r>
       <w:r>
         <w:rPr>
-          <w:rFonts w:asciiTheme="majorHAnsi" w:eastAsiaTheme="majorEastAsia" w:hAnsi="Calibri Light" w:cstheme="majorBidi"/>
-          <w:color w:val="000000" w:themeColor="text1"/>
-          <w:kern w:val="24"/>
-          <w:sz w:val="36"/>
-          <w:szCs w:val="44"/>
+          <w:rFonts w:asciiTheme="majorHAnsi" w:eastAsiaTheme="majorEastAsia" w:hAnsiTheme="majorHAnsi" w:cstheme="majorHAnsi"/>
+          <w:color w:val="000000" w:themeColor="text1"/>
+          <w:kern w:val="24"/>
+          <w:sz w:val="24"/>
+          <w:szCs w:val="24"/>
         </w:rPr>
         <w:t xml:space="preserve"> vs. San Francisco</w:t>
       </w:r>
       <w:r>
         <w:rPr>
-          <w:rFonts w:asciiTheme="majorHAnsi" w:eastAsiaTheme="majorEastAsia" w:hAnsi="Calibri Light" w:cstheme="majorBidi"/>
-          <w:color w:val="000000" w:themeColor="text1"/>
-          <w:kern w:val="24"/>
-          <w:sz w:val="36"/>
-          <w:szCs w:val="44"/>
+          <w:rFonts w:asciiTheme="majorHAnsi" w:eastAsiaTheme="majorEastAsia" w:hAnsiTheme="majorHAnsi" w:cstheme="majorHAnsi"/>
+          <w:color w:val="000000" w:themeColor="text1"/>
+          <w:kern w:val="24"/>
+          <w:sz w:val="24"/>
+          <w:szCs w:val="24"/>
         </w:rPr>
         <w:br/>
       </w:r>
       <w:r>
         <w:rPr>
-          <w:rFonts w:asciiTheme="majorHAnsi" w:eastAsiaTheme="majorEastAsia" w:hAnsi="Calibri Light" w:cstheme="majorBidi"/>
-          <w:color w:val="000000" w:themeColor="text1"/>
-          <w:kern w:val="24"/>
-          <w:sz w:val="36"/>
-          <w:szCs w:val="44"/>
+          <w:rFonts w:asciiTheme="majorHAnsi" w:eastAsiaTheme="majorEastAsia" w:hAnsiTheme="majorHAnsi" w:cstheme="majorHAnsi"/>
+          <w:color w:val="000000" w:themeColor="text1"/>
+          <w:kern w:val="24"/>
+          <w:sz w:val="24"/>
+          <w:szCs w:val="24"/>
         </w:rPr>
         <w:br/>
       </w:r>
       <w:r>
         <w:rPr>
-          <w:rFonts w:asciiTheme="majorHAnsi" w:eastAsiaTheme="majorEastAsia" w:hAnsi="Calibri Light" w:cstheme="majorBidi"/>
+          <w:rFonts w:asciiTheme="majorHAnsi" w:eastAsiaTheme="majorEastAsia" w:hAnsiTheme="majorHAnsi" w:cstheme="majorHAnsi"/>
           <w:b/>
           <w:bCs/>
           <w:color w:val="000000" w:themeColor="text1"/>
           <w:kern w:val="24"/>
-          <w:sz w:val="36"/>
-          <w:szCs w:val="44"/>
+          <w:sz w:val="24"/>
+          <w:szCs w:val="24"/>
         </w:rPr>
         <w:t>Team:</w:t>
       </w:r>
       <w:r>
         <w:rPr>
-          <w:rFonts w:asciiTheme="majorHAnsi" w:eastAsiaTheme="majorEastAsia" w:hAnsi="Calibri Light" w:cstheme="majorBidi"/>
-          <w:color w:val="000000" w:themeColor="text1"/>
-          <w:kern w:val="24"/>
-          <w:sz w:val="36"/>
-          <w:szCs w:val="44"/>
-        </w:rPr>
-        <w:t xml:space="preserve">  </w:t>
-      </w:r>
-      <w:proofErr w:type="spellStart"/>
-      <w:r>
-        <w:rPr>
-          <w:rFonts w:asciiTheme="majorHAnsi" w:eastAsiaTheme="majorEastAsia" w:hAnsi="Calibri Light" w:cstheme="majorBidi"/>
-          <w:color w:val="000000" w:themeColor="text1"/>
-          <w:kern w:val="24"/>
-          <w:sz w:val="36"/>
-          <w:szCs w:val="44"/>
-        </w:rPr>
-        <w:t>Amgad</w:t>
-      </w:r>
-      <w:proofErr w:type="spellEnd"/>
-      <w:r>
-        <w:rPr>
-          <w:rFonts w:asciiTheme="majorHAnsi" w:eastAsiaTheme="majorEastAsia" w:hAnsi="Calibri Light" w:cstheme="majorBidi"/>
-          <w:color w:val="000000" w:themeColor="text1"/>
-          <w:kern w:val="24"/>
-          <w:sz w:val="36"/>
-          <w:szCs w:val="44"/>
-        </w:rPr>
-        <w:t xml:space="preserve"> Nassif, Mikey Esteban, Benedict </w:t>
-      </w:r>
-      <w:proofErr w:type="spellStart"/>
-      <w:r>
-        <w:rPr>
-          <w:rFonts w:asciiTheme="majorHAnsi" w:eastAsiaTheme="majorEastAsia" w:hAnsi="Calibri Light" w:cstheme="majorBidi"/>
-          <w:color w:val="000000" w:themeColor="text1"/>
-          <w:kern w:val="24"/>
-          <w:sz w:val="36"/>
-          <w:szCs w:val="44"/>
-        </w:rPr>
-        <w:t>Waiharo</w:t>
-      </w:r>
-      <w:proofErr w:type="spellEnd"/>
-      <w:r>
-        <w:rPr>
-          <w:rFonts w:asciiTheme="majorHAnsi" w:eastAsiaTheme="majorEastAsia" w:hAnsi="Calibri Light" w:cstheme="majorBidi"/>
-          <w:color w:val="000000" w:themeColor="text1"/>
-          <w:kern w:val="24"/>
-          <w:sz w:val="36"/>
-          <w:szCs w:val="44"/>
-        </w:rPr>
-        <w:t>, Christine Mazur</w:t>
-      </w:r>
-      <w:r>
-        <w:rPr>
-          <w:rFonts w:asciiTheme="majorHAnsi" w:eastAsiaTheme="majorEastAsia" w:hAnsi="Calibri Light" w:cstheme="majorBidi"/>
-          <w:color w:val="000000" w:themeColor="text1"/>
-          <w:kern w:val="24"/>
-          <w:sz w:val="36"/>
-          <w:szCs w:val="44"/>
+          <w:rFonts w:asciiTheme="majorHAnsi" w:eastAsiaTheme="majorEastAsia" w:hAnsiTheme="majorHAnsi" w:cstheme="majorHAnsi"/>
+          <w:color w:val="000000" w:themeColor="text1"/>
+          <w:kern w:val="24"/>
+          <w:sz w:val="24"/>
+          <w:szCs w:val="24"/>
+        </w:rPr>
+        <w:t xml:space="preserve">  Amgad Nassif, Mikey Esteban, Benedict Waiharo, Christine Mazur</w:t>
+      </w:r>
+      <w:r>
+        <w:rPr>
+          <w:rFonts w:asciiTheme="majorHAnsi" w:eastAsiaTheme="majorEastAsia" w:hAnsiTheme="majorHAnsi" w:cstheme="majorHAnsi"/>
+          <w:color w:val="000000" w:themeColor="text1"/>
+          <w:kern w:val="24"/>
+          <w:sz w:val="24"/>
+          <w:szCs w:val="24"/>
         </w:rPr>
         <w:br/>
       </w:r>
       <w:r>
         <w:rPr>
-          <w:rFonts w:asciiTheme="majorHAnsi" w:eastAsiaTheme="majorEastAsia" w:hAnsi="Calibri Light" w:cstheme="majorBidi"/>
-          <w:color w:val="000000" w:themeColor="text1"/>
-          <w:kern w:val="24"/>
-          <w:sz w:val="36"/>
-          <w:szCs w:val="44"/>
+          <w:rFonts w:asciiTheme="majorHAnsi" w:eastAsiaTheme="majorEastAsia" w:hAnsiTheme="majorHAnsi" w:cstheme="majorHAnsi"/>
+          <w:color w:val="000000" w:themeColor="text1"/>
+          <w:kern w:val="24"/>
+          <w:sz w:val="24"/>
+          <w:szCs w:val="24"/>
         </w:rPr>
         <w:br/>
       </w:r>
       <w:r>
         <w:rPr>
-          <w:rFonts w:asciiTheme="majorHAnsi" w:eastAsiaTheme="majorEastAsia" w:hAnsi="Calibri Light" w:cstheme="majorBidi"/>
+          <w:rFonts w:asciiTheme="majorHAnsi" w:eastAsiaTheme="majorEastAsia" w:hAnsiTheme="majorHAnsi" w:cstheme="majorHAnsi"/>
           <w:b/>
           <w:bCs/>
           <w:color w:val="000000" w:themeColor="text1"/>
           <w:kern w:val="24"/>
-          <w:sz w:val="36"/>
-          <w:szCs w:val="44"/>
+          <w:sz w:val="24"/>
+          <w:szCs w:val="24"/>
         </w:rPr>
         <w:t>Project Description</w:t>
       </w:r>
       <w:r>
         <w:rPr>
-          <w:rFonts w:asciiTheme="majorHAnsi" w:eastAsiaTheme="majorEastAsia" w:hAnsi="Calibri Light" w:cstheme="majorBidi"/>
-          <w:color w:val="000000" w:themeColor="text1"/>
-          <w:kern w:val="24"/>
-          <w:sz w:val="36"/>
-          <w:szCs w:val="44"/>
+          <w:rFonts w:asciiTheme="majorHAnsi" w:eastAsiaTheme="majorEastAsia" w:hAnsiTheme="majorHAnsi" w:cstheme="majorHAnsi"/>
+          <w:color w:val="000000" w:themeColor="text1"/>
+          <w:kern w:val="24"/>
+          <w:sz w:val="24"/>
+          <w:szCs w:val="24"/>
         </w:rPr>
         <w:t xml:space="preserve">: </w:t>
       </w:r>
       <w:r>
         <w:rPr>
-          <w:rFonts w:asciiTheme="majorHAnsi" w:eastAsiaTheme="majorEastAsia" w:hAnsi="Calibri Light" w:cstheme="majorBidi"/>
-          <w:color w:val="000000" w:themeColor="text1"/>
-          <w:kern w:val="24"/>
-          <w:sz w:val="36"/>
-          <w:szCs w:val="44"/>
+          <w:rFonts w:asciiTheme="majorHAnsi" w:eastAsiaTheme="majorEastAsia" w:hAnsiTheme="majorHAnsi" w:cstheme="majorHAnsi"/>
+          <w:color w:val="000000" w:themeColor="text1"/>
+          <w:kern w:val="24"/>
+          <w:sz w:val="24"/>
+          <w:szCs w:val="24"/>
         </w:rPr>
         <w:t>Tourist preference between NYC and SF based on Airbnb booking</w:t>
       </w:r>
       <w:r>
         <w:rPr>
-          <w:rFonts w:asciiTheme="majorHAnsi" w:eastAsiaTheme="majorEastAsia" w:hAnsi="Calibri Light" w:cstheme="majorBidi"/>
-          <w:color w:val="000000" w:themeColor="text1"/>
-          <w:kern w:val="24"/>
-          <w:sz w:val="36"/>
-          <w:szCs w:val="44"/>
+          <w:rFonts w:asciiTheme="majorHAnsi" w:eastAsiaTheme="majorEastAsia" w:hAnsiTheme="majorHAnsi" w:cstheme="majorHAnsi"/>
+          <w:color w:val="000000" w:themeColor="text1"/>
+          <w:kern w:val="24"/>
+          <w:sz w:val="24"/>
+          <w:szCs w:val="24"/>
         </w:rPr>
         <w:t xml:space="preserve"> rate</w:t>
       </w:r>
       <w:r>
         <w:rPr>
-          <w:rFonts w:asciiTheme="majorHAnsi" w:eastAsiaTheme="majorEastAsia" w:hAnsi="Calibri Light" w:cstheme="majorBidi"/>
-          <w:color w:val="000000" w:themeColor="text1"/>
-          <w:kern w:val="24"/>
-          <w:sz w:val="36"/>
-          <w:szCs w:val="44"/>
+          <w:rFonts w:asciiTheme="majorHAnsi" w:eastAsiaTheme="majorEastAsia" w:hAnsiTheme="majorHAnsi" w:cstheme="majorHAnsi"/>
+          <w:color w:val="000000" w:themeColor="text1"/>
+          <w:kern w:val="24"/>
+          <w:sz w:val="24"/>
+          <w:szCs w:val="24"/>
         </w:rPr>
         <w:br/>
       </w:r>
       <w:r>
         <w:rPr>
-          <w:rFonts w:asciiTheme="majorHAnsi" w:eastAsiaTheme="majorEastAsia" w:hAnsi="Calibri Light" w:cstheme="majorBidi"/>
-          <w:color w:val="000000" w:themeColor="text1"/>
-          <w:kern w:val="24"/>
-          <w:sz w:val="36"/>
-          <w:szCs w:val="44"/>
+          <w:rFonts w:asciiTheme="majorHAnsi" w:eastAsiaTheme="majorEastAsia" w:hAnsiTheme="majorHAnsi" w:cstheme="majorHAnsi"/>
+          <w:color w:val="000000" w:themeColor="text1"/>
+          <w:kern w:val="24"/>
+          <w:sz w:val="24"/>
+          <w:szCs w:val="24"/>
         </w:rPr>
         <w:br/>
       </w:r>
       <w:r>
         <w:rPr>
-          <w:rFonts w:asciiTheme="majorHAnsi" w:eastAsiaTheme="majorEastAsia" w:hAnsi="Calibri Light" w:cstheme="majorBidi"/>
+          <w:rFonts w:asciiTheme="majorHAnsi" w:eastAsiaTheme="majorEastAsia" w:hAnsiTheme="majorHAnsi" w:cstheme="majorHAnsi"/>
           <w:b/>
           <w:bCs/>
           <w:color w:val="000000" w:themeColor="text1"/>
           <w:kern w:val="24"/>
-          <w:sz w:val="36"/>
-          <w:szCs w:val="44"/>
+          <w:sz w:val="24"/>
+          <w:szCs w:val="24"/>
         </w:rPr>
         <w:t>Research Questions</w:t>
       </w:r>
       <w:r>
         <w:rPr>
-          <w:rFonts w:asciiTheme="majorHAnsi" w:eastAsiaTheme="majorEastAsia" w:hAnsi="Calibri Light" w:cstheme="majorBidi"/>
-          <w:color w:val="000000" w:themeColor="text1"/>
-          <w:kern w:val="24"/>
-          <w:sz w:val="36"/>
-          <w:szCs w:val="44"/>
+          <w:rFonts w:asciiTheme="majorHAnsi" w:eastAsiaTheme="majorEastAsia" w:hAnsiTheme="majorHAnsi" w:cstheme="majorHAnsi"/>
+          <w:color w:val="000000" w:themeColor="text1"/>
+          <w:kern w:val="24"/>
+          <w:sz w:val="24"/>
+          <w:szCs w:val="24"/>
         </w:rPr>
         <w:t xml:space="preserve">: </w:t>
       </w:r>
-      <w:r>
-        <w:rPr>
-          <w:rFonts w:asciiTheme="majorHAnsi" w:eastAsiaTheme="majorEastAsia" w:hAnsi="Calibri Light" w:cstheme="majorBidi"/>
-          <w:color w:val="000000" w:themeColor="text1"/>
-          <w:kern w:val="24"/>
-          <w:sz w:val="36"/>
-          <w:szCs w:val="44"/>
-        </w:rPr>
-        <w:br/>
-        <w:t>Based on density of Airbnb rentals (quality of tourist attraction</w:t>
-      </w:r>
-      <w:r>
-        <w:rPr>
-          <w:rFonts w:asciiTheme="majorHAnsi" w:eastAsiaTheme="majorEastAsia" w:hAnsi="Calibri Light" w:cstheme="majorBidi"/>
-          <w:color w:val="000000" w:themeColor="text1"/>
-          <w:kern w:val="24"/>
-          <w:sz w:val="36"/>
-          <w:szCs w:val="44"/>
-        </w:rPr>
-        <w:t xml:space="preserve"> by neighborhood</w:t>
-      </w:r>
-      <w:r>
-        <w:rPr>
-          <w:rFonts w:asciiTheme="majorHAnsi" w:eastAsiaTheme="majorEastAsia" w:hAnsi="Calibri Light" w:cstheme="majorBidi"/>
-          <w:color w:val="000000" w:themeColor="text1"/>
-          <w:kern w:val="24"/>
-          <w:sz w:val="36"/>
-          <w:szCs w:val="44"/>
-        </w:rPr>
-        <w:t>). – density by zip code</w:t>
-      </w:r>
-      <w:r>
-        <w:rPr>
-          <w:rFonts w:asciiTheme="majorHAnsi" w:eastAsiaTheme="majorEastAsia" w:hAnsi="Calibri Light" w:cstheme="majorBidi"/>
-          <w:color w:val="000000" w:themeColor="text1"/>
-          <w:kern w:val="24"/>
-          <w:sz w:val="36"/>
-          <w:szCs w:val="44"/>
-        </w:rPr>
-        <w:br/>
-        <w:t>What is the peak rental times</w:t>
-      </w:r>
-      <w:r>
-        <w:rPr>
-          <w:rFonts w:asciiTheme="majorHAnsi" w:eastAsiaTheme="majorEastAsia" w:hAnsi="Calibri Light" w:cstheme="majorBidi"/>
-          <w:color w:val="000000" w:themeColor="text1"/>
-          <w:kern w:val="24"/>
-          <w:sz w:val="36"/>
-          <w:szCs w:val="44"/>
+    </w:p>
+    <w:p>
+      <w:pPr>
+        <w:pStyle w:val="ListParagraph"/>
+        <w:numPr>
+          <w:ilvl w:val="0"/>
+          <w:numId w:val="2"/>
+        </w:numPr>
+        <w:rPr>
+          <w:rFonts w:asciiTheme="majorHAnsi" w:eastAsiaTheme="majorEastAsia" w:hAnsiTheme="majorHAnsi" w:cstheme="majorHAnsi"/>
+          <w:color w:val="000000" w:themeColor="text1"/>
+          <w:kern w:val="24"/>
+          <w:sz w:val="24"/>
+          <w:szCs w:val="24"/>
+        </w:rPr>
+      </w:pPr>
+      <w:r>
+        <w:rPr>
+          <w:rFonts w:asciiTheme="majorHAnsi" w:eastAsiaTheme="majorEastAsia" w:hAnsiTheme="majorHAnsi" w:cstheme="majorHAnsi"/>
+          <w:color w:val="000000" w:themeColor="text1"/>
+          <w:kern w:val="24"/>
+          <w:sz w:val="24"/>
+          <w:szCs w:val="24"/>
+        </w:rPr>
+        <w:t>Number of listings by price or range of prices</w:t>
+      </w:r>
+    </w:p>
+    <w:p>
+      <w:pPr>
+        <w:pStyle w:val="ListParagraph"/>
+        <w:numPr>
+          <w:ilvl w:val="0"/>
+          <w:numId w:val="2"/>
+        </w:numPr>
+        <w:rPr>
+          <w:rFonts w:asciiTheme="majorHAnsi" w:eastAsiaTheme="majorEastAsia" w:hAnsiTheme="majorHAnsi" w:cstheme="majorHAnsi"/>
+          <w:color w:val="000000" w:themeColor="text1"/>
+          <w:kern w:val="24"/>
+          <w:sz w:val="24"/>
+          <w:szCs w:val="24"/>
+        </w:rPr>
+      </w:pPr>
+      <w:r>
+        <w:rPr>
+          <w:rFonts w:asciiTheme="majorHAnsi" w:eastAsiaTheme="majorEastAsia" w:hAnsiTheme="majorHAnsi" w:cstheme="majorHAnsi"/>
+          <w:color w:val="000000" w:themeColor="text1"/>
+          <w:kern w:val="24"/>
+          <w:sz w:val="24"/>
+          <w:szCs w:val="24"/>
+        </w:rPr>
+        <w:t>Density of listings by zip code?</w:t>
+      </w:r>
+    </w:p>
+    <w:p>
+      <w:pPr>
+        <w:pStyle w:val="ListParagraph"/>
+        <w:numPr>
+          <w:ilvl w:val="0"/>
+          <w:numId w:val="2"/>
+        </w:numPr>
+        <w:rPr>
+          <w:rFonts w:asciiTheme="majorHAnsi" w:eastAsiaTheme="majorEastAsia" w:hAnsiTheme="majorHAnsi" w:cstheme="majorHAnsi"/>
+          <w:color w:val="000000" w:themeColor="text1"/>
+          <w:kern w:val="24"/>
+          <w:sz w:val="24"/>
+          <w:szCs w:val="24"/>
+        </w:rPr>
+      </w:pPr>
+      <w:r>
+        <w:rPr>
+          <w:rFonts w:asciiTheme="majorHAnsi" w:eastAsiaTheme="majorEastAsia" w:hAnsiTheme="majorHAnsi" w:cstheme="majorHAnsi"/>
+          <w:color w:val="000000" w:themeColor="text1"/>
+          <w:kern w:val="24"/>
+          <w:sz w:val="24"/>
+          <w:szCs w:val="24"/>
+        </w:rPr>
+        <w:t>Does review score affect price?</w:t>
+      </w:r>
+    </w:p>
+    <w:p>
+      <w:pPr>
+        <w:pStyle w:val="ListParagraph"/>
+        <w:numPr>
+          <w:ilvl w:val="0"/>
+          <w:numId w:val="2"/>
+        </w:numPr>
+        <w:rPr>
+          <w:rFonts w:asciiTheme="majorHAnsi" w:eastAsiaTheme="majorEastAsia" w:hAnsiTheme="majorHAnsi" w:cstheme="majorHAnsi"/>
+          <w:color w:val="000000" w:themeColor="text1"/>
+          <w:kern w:val="24"/>
+          <w:sz w:val="24"/>
+          <w:szCs w:val="24"/>
+        </w:rPr>
+      </w:pPr>
+      <w:r>
+        <w:rPr>
+          <w:rFonts w:asciiTheme="majorHAnsi" w:eastAsiaTheme="majorEastAsia" w:hAnsiTheme="majorHAnsi" w:cstheme="majorHAnsi"/>
+          <w:color w:val="000000" w:themeColor="text1"/>
+          <w:kern w:val="24"/>
+          <w:sz w:val="24"/>
+          <w:szCs w:val="24"/>
+        </w:rPr>
+        <w:t xml:space="preserve">What </w:t>
+      </w:r>
+      <w:r>
+        <w:rPr>
+          <w:rFonts w:asciiTheme="majorHAnsi" w:eastAsiaTheme="majorEastAsia" w:hAnsiTheme="majorHAnsi" w:cstheme="majorHAnsi"/>
+          <w:color w:val="000000" w:themeColor="text1"/>
+          <w:kern w:val="24"/>
+          <w:sz w:val="24"/>
+          <w:szCs w:val="24"/>
+        </w:rPr>
+        <w:t>are</w:t>
+      </w:r>
+      <w:r>
+        <w:rPr>
+          <w:rFonts w:asciiTheme="majorHAnsi" w:eastAsiaTheme="majorEastAsia" w:hAnsiTheme="majorHAnsi" w:cstheme="majorHAnsi"/>
+          <w:color w:val="000000" w:themeColor="text1"/>
+          <w:kern w:val="24"/>
+          <w:sz w:val="24"/>
+          <w:szCs w:val="24"/>
+        </w:rPr>
+        <w:t xml:space="preserve"> the peak rental times</w:t>
+      </w:r>
+      <w:r>
+        <w:rPr>
+          <w:rFonts w:asciiTheme="majorHAnsi" w:eastAsiaTheme="majorEastAsia" w:hAnsiTheme="majorHAnsi" w:cstheme="majorHAnsi"/>
+          <w:color w:val="000000" w:themeColor="text1"/>
+          <w:kern w:val="24"/>
+          <w:sz w:val="24"/>
+          <w:szCs w:val="24"/>
         </w:rPr>
         <w:t xml:space="preserve"> in NYC &amp; SF</w:t>
       </w:r>
       <w:r>
         <w:rPr>
-          <w:rFonts w:asciiTheme="majorHAnsi" w:eastAsiaTheme="majorEastAsia" w:hAnsi="Calibri Light" w:cstheme="majorBidi"/>
-          <w:color w:val="000000" w:themeColor="text1"/>
-          <w:kern w:val="24"/>
-          <w:sz w:val="36"/>
-          <w:szCs w:val="44"/>
-        </w:rPr>
-        <w:t>?  Density over time</w:t>
-      </w:r>
-      <w:r>
-        <w:rPr>
-          <w:rFonts w:asciiTheme="majorHAnsi" w:eastAsiaTheme="majorEastAsia" w:hAnsi="Calibri Light" w:cstheme="majorBidi"/>
-          <w:color w:val="000000" w:themeColor="text1"/>
-          <w:kern w:val="24"/>
-          <w:sz w:val="36"/>
-          <w:szCs w:val="44"/>
-        </w:rPr>
-        <w:br/>
-      </w:r>
-      <w:r>
-        <w:rPr>
-          <w:rFonts w:asciiTheme="majorHAnsi" w:eastAsiaTheme="majorEastAsia" w:hAnsi="Calibri Light" w:cstheme="majorBidi"/>
-          <w:color w:val="000000" w:themeColor="text1"/>
-          <w:kern w:val="24"/>
-          <w:sz w:val="36"/>
-          <w:szCs w:val="44"/>
-        </w:rPr>
-        <w:br/>
-      </w:r>
-      <w:r>
-        <w:rPr>
-          <w:rFonts w:asciiTheme="majorHAnsi" w:eastAsiaTheme="majorEastAsia" w:hAnsi="Calibri Light" w:cstheme="majorBidi"/>
+          <w:rFonts w:asciiTheme="majorHAnsi" w:eastAsiaTheme="majorEastAsia" w:hAnsiTheme="majorHAnsi" w:cstheme="majorHAnsi"/>
+          <w:color w:val="000000" w:themeColor="text1"/>
+          <w:kern w:val="24"/>
+          <w:sz w:val="24"/>
+          <w:szCs w:val="24"/>
+        </w:rPr>
+        <w:t>?</w:t>
+      </w:r>
+    </w:p>
+    <w:p>
+      <w:pPr>
+        <w:pStyle w:val="ListParagraph"/>
+        <w:numPr>
+          <w:ilvl w:val="0"/>
+          <w:numId w:val="2"/>
+        </w:numPr>
+        <w:rPr>
+          <w:rFonts w:asciiTheme="majorHAnsi" w:eastAsiaTheme="majorEastAsia" w:hAnsiTheme="majorHAnsi" w:cstheme="majorHAnsi"/>
+          <w:color w:val="000000" w:themeColor="text1"/>
+          <w:kern w:val="24"/>
+          <w:sz w:val="24"/>
+          <w:szCs w:val="24"/>
+        </w:rPr>
+      </w:pPr>
+      <w:r>
+        <w:rPr>
+          <w:rFonts w:asciiTheme="majorHAnsi" w:eastAsiaTheme="majorEastAsia" w:hAnsiTheme="majorHAnsi" w:cstheme="majorHAnsi"/>
+          <w:color w:val="000000" w:themeColor="text1"/>
+          <w:kern w:val="24"/>
+          <w:sz w:val="24"/>
+          <w:szCs w:val="24"/>
+        </w:rPr>
+        <w:t xml:space="preserve">Group by minimum nights allowed to determine which units are daily (1 day = hotel style), monthly (30 days = mo. to mo. apt. style), yearly (365 = std. apt. style).  </w:t>
+      </w:r>
+    </w:p>
+    <w:p>
+      <w:pPr>
+        <w:pStyle w:val="ListParagraph"/>
+        <w:numPr>
+          <w:ilvl w:val="0"/>
+          <w:numId w:val="2"/>
+        </w:numPr>
+        <w:rPr>
+          <w:rFonts w:asciiTheme="majorHAnsi" w:eastAsiaTheme="majorEastAsia" w:hAnsiTheme="majorHAnsi" w:cstheme="majorHAnsi"/>
+          <w:color w:val="000000" w:themeColor="text1"/>
+          <w:kern w:val="24"/>
+          <w:sz w:val="24"/>
+          <w:szCs w:val="24"/>
+        </w:rPr>
+      </w:pPr>
+      <w:r>
+        <w:rPr>
+          <w:rFonts w:asciiTheme="majorHAnsi" w:eastAsiaTheme="majorEastAsia" w:hAnsiTheme="majorHAnsi" w:cstheme="majorHAnsi"/>
+          <w:color w:val="000000" w:themeColor="text1"/>
+          <w:kern w:val="24"/>
+          <w:sz w:val="24"/>
+          <w:szCs w:val="24"/>
+        </w:rPr>
+        <w:t>Some hosts have more than 1 listing; group the listings by owners of 1, 2-5, 6-10, etc. to determine corporate vs individual ownership</w:t>
+      </w:r>
+    </w:p>
+    <w:p>
+      <w:pPr>
+        <w:pStyle w:val="ListParagraph"/>
+        <w:numPr>
+          <w:ilvl w:val="0"/>
+          <w:numId w:val="2"/>
+        </w:numPr>
+        <w:rPr>
+          <w:rFonts w:asciiTheme="majorHAnsi" w:eastAsiaTheme="majorEastAsia" w:hAnsiTheme="majorHAnsi" w:cstheme="majorHAnsi"/>
+          <w:color w:val="000000" w:themeColor="text1"/>
+          <w:kern w:val="24"/>
+          <w:sz w:val="24"/>
+          <w:szCs w:val="24"/>
+          <w:highlight w:val="yellow"/>
+        </w:rPr>
+      </w:pPr>
+      <w:r>
+        <w:rPr>
+          <w:rFonts w:asciiTheme="majorHAnsi" w:eastAsiaTheme="majorEastAsia" w:hAnsiTheme="majorHAnsi" w:cstheme="majorHAnsi"/>
+          <w:color w:val="000000" w:themeColor="text1"/>
+          <w:kern w:val="24"/>
+          <w:sz w:val="24"/>
+          <w:szCs w:val="24"/>
+          <w:highlight w:val="yellow"/>
+        </w:rPr>
+        <w:t>What else is interesting to each of you?</w:t>
+      </w:r>
+    </w:p>
+    <w:p>
+      <w:pPr>
+        <w:rPr>
+          <w:rFonts w:asciiTheme="majorHAnsi" w:eastAsiaTheme="majorEastAsia" w:hAnsiTheme="majorHAnsi" w:cstheme="majorHAnsi"/>
+          <w:color w:val="000000" w:themeColor="text1"/>
+          <w:kern w:val="24"/>
+          <w:sz w:val="24"/>
+          <w:szCs w:val="24"/>
+        </w:rPr>
+      </w:pPr>
+      <w:r>
+        <w:rPr>
+          <w:rFonts w:asciiTheme="majorHAnsi" w:eastAsiaTheme="majorEastAsia" w:hAnsiTheme="majorHAnsi" w:cstheme="majorHAnsi"/>
           <w:b/>
           <w:bCs/>
           <w:color w:val="000000" w:themeColor="text1"/>
           <w:kern w:val="24"/>
-          <w:sz w:val="36"/>
-          <w:szCs w:val="44"/>
+          <w:sz w:val="24"/>
+          <w:szCs w:val="24"/>
         </w:rPr>
         <w:t xml:space="preserve">Datasets:  </w:t>
       </w:r>
       <w:r>
         <w:rPr>
-          <w:rFonts w:asciiTheme="majorHAnsi" w:eastAsiaTheme="majorEastAsia" w:hAnsi="Calibri Light" w:cstheme="majorBidi"/>
-          <w:color w:val="000000" w:themeColor="text1"/>
-          <w:kern w:val="24"/>
-          <w:sz w:val="36"/>
-          <w:szCs w:val="44"/>
+          <w:rFonts w:asciiTheme="majorHAnsi" w:eastAsiaTheme="majorEastAsia" w:hAnsiTheme="majorHAnsi" w:cstheme="majorHAnsi"/>
+          <w:color w:val="000000" w:themeColor="text1"/>
+          <w:kern w:val="24"/>
+          <w:sz w:val="24"/>
+          <w:szCs w:val="24"/>
         </w:rPr>
         <w:t xml:space="preserve">Airbnb .csv </w:t>
       </w:r>
       <w:r>
         <w:rPr>
-          <w:rFonts w:asciiTheme="majorHAnsi" w:eastAsiaTheme="majorEastAsia" w:hAnsi="Calibri Light" w:cstheme="majorBidi"/>
-          <w:color w:val="000000" w:themeColor="text1"/>
-          <w:kern w:val="24"/>
-          <w:sz w:val="36"/>
-          <w:szCs w:val="44"/>
+          <w:rFonts w:asciiTheme="majorHAnsi" w:eastAsiaTheme="majorEastAsia" w:hAnsiTheme="majorHAnsi" w:cstheme="majorHAnsi"/>
+          <w:color w:val="000000" w:themeColor="text1"/>
+          <w:kern w:val="24"/>
+          <w:sz w:val="24"/>
+          <w:szCs w:val="24"/>
         </w:rPr>
         <w:t xml:space="preserve">for NYC and SF </w:t>
       </w:r>
-      <w:bookmarkStart w:id="0" w:name="_GoBack"/>
-      <w:bookmarkEnd w:id="0"/>
-      <w:r>
-        <w:rPr>
-          <w:rFonts w:asciiTheme="majorHAnsi" w:eastAsiaTheme="majorEastAsia" w:hAnsi="Calibri Light" w:cstheme="majorBidi"/>
-          <w:color w:val="000000" w:themeColor="text1"/>
-          <w:kern w:val="24"/>
-          <w:sz w:val="36"/>
-          <w:szCs w:val="44"/>
+      <w:r>
+        <w:rPr>
+          <w:rFonts w:asciiTheme="majorHAnsi" w:eastAsiaTheme="majorEastAsia" w:hAnsiTheme="majorHAnsi" w:cstheme="majorHAnsi"/>
+          <w:color w:val="000000" w:themeColor="text1"/>
+          <w:kern w:val="24"/>
+          <w:sz w:val="24"/>
+          <w:szCs w:val="24"/>
         </w:rPr>
         <w:t xml:space="preserve">(price, </w:t>
       </w:r>
       <w:proofErr w:type="spellStart"/>
       <w:r>
         <w:rPr>
-          <w:rFonts w:asciiTheme="majorHAnsi" w:eastAsiaTheme="majorEastAsia" w:hAnsi="Calibri Light" w:cstheme="majorBidi"/>
-          <w:color w:val="000000" w:themeColor="text1"/>
-          <w:kern w:val="24"/>
-          <w:sz w:val="36"/>
-          <w:szCs w:val="44"/>
+          <w:rFonts w:asciiTheme="majorHAnsi" w:eastAsiaTheme="majorEastAsia" w:hAnsiTheme="majorHAnsi" w:cstheme="majorHAnsi"/>
+          <w:color w:val="000000" w:themeColor="text1"/>
+          <w:kern w:val="24"/>
+          <w:sz w:val="24"/>
+          <w:szCs w:val="24"/>
         </w:rPr>
         <w:t>lat</w:t>
       </w:r>
       <w:proofErr w:type="spellEnd"/>
       <w:r>
         <w:rPr>
-          <w:rFonts w:asciiTheme="majorHAnsi" w:eastAsiaTheme="majorEastAsia" w:hAnsi="Calibri Light" w:cstheme="majorBidi"/>
-          <w:color w:val="000000" w:themeColor="text1"/>
-          <w:kern w:val="24"/>
-          <w:sz w:val="36"/>
-          <w:szCs w:val="44"/>
+          <w:rFonts w:asciiTheme="majorHAnsi" w:eastAsiaTheme="majorEastAsia" w:hAnsiTheme="majorHAnsi" w:cstheme="majorHAnsi"/>
+          <w:color w:val="000000" w:themeColor="text1"/>
+          <w:kern w:val="24"/>
+          <w:sz w:val="24"/>
+          <w:szCs w:val="24"/>
         </w:rPr>
         <w:t>/</w:t>
       </w:r>
       <w:proofErr w:type="spellStart"/>
       <w:r>
         <w:rPr>
-          <w:rFonts w:asciiTheme="majorHAnsi" w:eastAsiaTheme="majorEastAsia" w:hAnsi="Calibri Light" w:cstheme="majorBidi"/>
-          <w:color w:val="000000" w:themeColor="text1"/>
-          <w:kern w:val="24"/>
-          <w:sz w:val="36"/>
-          <w:szCs w:val="44"/>
+          <w:rFonts w:asciiTheme="majorHAnsi" w:eastAsiaTheme="majorEastAsia" w:hAnsiTheme="majorHAnsi" w:cstheme="majorHAnsi"/>
+          <w:color w:val="000000" w:themeColor="text1"/>
+          <w:kern w:val="24"/>
+          <w:sz w:val="24"/>
+          <w:szCs w:val="24"/>
         </w:rPr>
         <w:t>lon</w:t>
       </w:r>
       <w:proofErr w:type="spellEnd"/>
       <w:r>
         <w:rPr>
-          <w:rFonts w:asciiTheme="majorHAnsi" w:eastAsiaTheme="majorEastAsia" w:hAnsi="Calibri Light" w:cstheme="majorBidi"/>
-          <w:color w:val="000000" w:themeColor="text1"/>
-          <w:kern w:val="24"/>
-          <w:sz w:val="36"/>
-          <w:szCs w:val="44"/>
+          <w:rFonts w:asciiTheme="majorHAnsi" w:eastAsiaTheme="majorEastAsia" w:hAnsiTheme="majorHAnsi" w:cstheme="majorHAnsi"/>
+          <w:color w:val="000000" w:themeColor="text1"/>
+          <w:kern w:val="24"/>
+          <w:sz w:val="24"/>
+          <w:szCs w:val="24"/>
         </w:rPr>
         <w:t>, type, length, amenities).</w:t>
       </w:r>
@@ -408,31 +515,87 @@
     <w:p>
       <w:pPr>
         <w:rPr>
-          <w:rFonts w:asciiTheme="majorHAnsi" w:eastAsiaTheme="majorEastAsia" w:hAnsi="Calibri Light" w:cstheme="majorBidi"/>
-          <w:color w:val="000000" w:themeColor="text1"/>
-          <w:kern w:val="24"/>
-          <w:sz w:val="36"/>
-          <w:szCs w:val="44"/>
-        </w:rPr>
-      </w:pPr>
-      <w:r>
-        <w:rPr>
-          <w:rFonts w:asciiTheme="majorHAnsi" w:eastAsiaTheme="majorEastAsia" w:hAnsi="Calibri Light" w:cstheme="majorBidi"/>
+          <w:rFonts w:asciiTheme="majorHAnsi" w:eastAsiaTheme="majorEastAsia" w:hAnsiTheme="majorHAnsi" w:cstheme="majorHAnsi"/>
+          <w:color w:val="000000" w:themeColor="text1"/>
+          <w:kern w:val="24"/>
+          <w:sz w:val="24"/>
+          <w:szCs w:val="24"/>
+        </w:rPr>
+      </w:pPr>
+      <w:r>
+        <w:rPr>
+          <w:rFonts w:asciiTheme="majorHAnsi" w:eastAsiaTheme="majorEastAsia" w:hAnsiTheme="majorHAnsi" w:cstheme="majorHAnsi"/>
+          <w:color w:val="000000" w:themeColor="text1"/>
+          <w:kern w:val="24"/>
+          <w:sz w:val="24"/>
+          <w:szCs w:val="24"/>
+          <w:highlight w:val="yellow"/>
+        </w:rPr>
+        <w:t xml:space="preserve">Do we need data for actual listings rental rate?  These datasets show only the listings themselves, not when they were </w:t>
+      </w:r>
+      <w:proofErr w:type="gramStart"/>
+      <w:r>
+        <w:rPr>
+          <w:rFonts w:asciiTheme="majorHAnsi" w:eastAsiaTheme="majorEastAsia" w:hAnsiTheme="majorHAnsi" w:cstheme="majorHAnsi"/>
+          <w:color w:val="000000" w:themeColor="text1"/>
+          <w:kern w:val="24"/>
+          <w:sz w:val="24"/>
+          <w:szCs w:val="24"/>
+          <w:highlight w:val="yellow"/>
+        </w:rPr>
+        <w:t>actually booked</w:t>
+      </w:r>
+      <w:proofErr w:type="gramEnd"/>
+      <w:r>
+        <w:rPr>
+          <w:rFonts w:asciiTheme="majorHAnsi" w:eastAsiaTheme="majorEastAsia" w:hAnsiTheme="majorHAnsi" w:cstheme="majorHAnsi"/>
+          <w:color w:val="000000" w:themeColor="text1"/>
+          <w:kern w:val="24"/>
+          <w:sz w:val="24"/>
+          <w:szCs w:val="24"/>
+          <w:highlight w:val="yellow"/>
+        </w:rPr>
+        <w:t xml:space="preserve"> during the year.</w:t>
+      </w:r>
+      <w:r>
+        <w:rPr>
+          <w:rFonts w:asciiTheme="majorHAnsi" w:eastAsiaTheme="majorEastAsia" w:hAnsiTheme="majorHAnsi" w:cstheme="majorHAnsi"/>
+          <w:color w:val="000000" w:themeColor="text1"/>
+          <w:kern w:val="24"/>
+          <w:sz w:val="24"/>
+          <w:szCs w:val="24"/>
+        </w:rPr>
+        <w:t xml:space="preserve"> </w:t>
+      </w:r>
+    </w:p>
+    <w:p>
+      <w:pPr>
+        <w:rPr>
+          <w:rFonts w:asciiTheme="majorHAnsi" w:eastAsiaTheme="majorEastAsia" w:hAnsiTheme="majorHAnsi" w:cstheme="majorHAnsi"/>
+          <w:color w:val="000000" w:themeColor="text1"/>
+          <w:kern w:val="24"/>
+          <w:sz w:val="24"/>
+          <w:szCs w:val="24"/>
+        </w:rPr>
+      </w:pPr>
+      <w:r>
+        <w:rPr>
+          <w:rFonts w:asciiTheme="majorHAnsi" w:eastAsiaTheme="majorEastAsia" w:hAnsiTheme="majorHAnsi" w:cstheme="majorHAnsi"/>
           <w:b/>
           <w:color w:val="000000" w:themeColor="text1"/>
           <w:kern w:val="24"/>
-          <w:sz w:val="36"/>
-          <w:szCs w:val="44"/>
+          <w:sz w:val="24"/>
+          <w:szCs w:val="24"/>
         </w:rPr>
         <w:t>Rough breakdown of tasks</w:t>
       </w:r>
       <w:r>
         <w:rPr>
-          <w:rFonts w:asciiTheme="majorHAnsi" w:eastAsiaTheme="majorEastAsia" w:hAnsi="Calibri Light" w:cstheme="majorBidi"/>
-          <w:color w:val="000000" w:themeColor="text1"/>
-          <w:kern w:val="24"/>
-          <w:sz w:val="36"/>
-          <w:szCs w:val="44"/>
+          <w:rFonts w:asciiTheme="majorHAnsi" w:eastAsiaTheme="majorEastAsia" w:hAnsiTheme="majorHAnsi" w:cstheme="majorHAnsi"/>
+          <w:color w:val="000000" w:themeColor="text1"/>
+          <w:kern w:val="24"/>
+          <w:sz w:val="24"/>
+          <w:szCs w:val="24"/>
         </w:rPr>
         <w:t>:</w:t>
       </w:r>
@@ -445,40 +608,30 @@
           <w:numId w:val="1"/>
         </w:numPr>
         <w:rPr>
-          <w:rFonts w:asciiTheme="majorHAnsi" w:eastAsiaTheme="majorEastAsia" w:hAnsi="Calibri Light" w:cstheme="majorBidi"/>
-          <w:color w:val="000000" w:themeColor="text1"/>
-          <w:kern w:val="24"/>
-          <w:sz w:val="32"/>
-          <w:szCs w:val="32"/>
-        </w:rPr>
-      </w:pPr>
-      <w:r>
-        <w:rPr>
-          <w:rFonts w:asciiTheme="majorHAnsi" w:eastAsiaTheme="majorEastAsia" w:hAnsi="Calibri Light" w:cstheme="majorBidi"/>
-          <w:color w:val="000000" w:themeColor="text1"/>
-          <w:kern w:val="24"/>
-          <w:sz w:val="32"/>
-          <w:szCs w:val="32"/>
-        </w:rPr>
-        <w:t>Create a new repository for this project called</w:t>
-      </w:r>
-      <w:r>
-        <w:rPr>
-          <w:rFonts w:asciiTheme="majorHAnsi" w:eastAsiaTheme="majorEastAsia" w:hAnsi="Calibri Light" w:cstheme="majorBidi"/>
-          <w:color w:val="000000" w:themeColor="text1"/>
-          <w:kern w:val="24"/>
-          <w:sz w:val="32"/>
-          <w:szCs w:val="32"/>
-        </w:rPr>
-        <w:t xml:space="preserve"> </w:t>
-      </w:r>
-      <w:r>
-        <w:rPr>
-          <w:rFonts w:asciiTheme="majorHAnsi" w:eastAsiaTheme="majorEastAsia" w:hAnsi="Calibri Light" w:cstheme="majorBidi"/>
-          <w:color w:val="000000" w:themeColor="text1"/>
-          <w:kern w:val="24"/>
-          <w:sz w:val="32"/>
-          <w:szCs w:val="32"/>
+          <w:rFonts w:asciiTheme="majorHAnsi" w:eastAsiaTheme="majorEastAsia" w:hAnsiTheme="majorHAnsi" w:cstheme="majorHAnsi"/>
+          <w:color w:val="000000" w:themeColor="text1"/>
+          <w:kern w:val="24"/>
+          <w:sz w:val="24"/>
+          <w:szCs w:val="24"/>
+        </w:rPr>
+      </w:pPr>
+      <w:r>
+        <w:rPr>
+          <w:rFonts w:asciiTheme="majorHAnsi" w:eastAsiaTheme="majorEastAsia" w:hAnsiTheme="majorHAnsi" w:cstheme="majorHAnsi"/>
+          <w:color w:val="000000" w:themeColor="text1"/>
+          <w:kern w:val="24"/>
+          <w:sz w:val="24"/>
+          <w:szCs w:val="24"/>
+        </w:rPr>
+        <w:t xml:space="preserve">Create a new repository for this project called </w:t>
+      </w:r>
+      <w:r>
+        <w:rPr>
+          <w:rFonts w:asciiTheme="majorHAnsi" w:eastAsiaTheme="majorEastAsia" w:hAnsiTheme="majorHAnsi" w:cstheme="majorHAnsi"/>
+          <w:color w:val="000000" w:themeColor="text1"/>
+          <w:kern w:val="24"/>
+          <w:sz w:val="24"/>
+          <w:szCs w:val="24"/>
         </w:rPr>
         <w:t>Project1</w:t>
       </w:r>
@@ -491,74 +644,22 @@
           <w:numId w:val="1"/>
         </w:numPr>
         <w:rPr>
-          <w:rFonts w:asciiTheme="majorHAnsi" w:eastAsiaTheme="majorEastAsia" w:hAnsi="Calibri Light" w:cstheme="majorBidi"/>
-          <w:color w:val="000000" w:themeColor="text1"/>
-          <w:kern w:val="24"/>
-          <w:sz w:val="32"/>
-          <w:szCs w:val="32"/>
-        </w:rPr>
-      </w:pPr>
-      <w:r>
-        <w:rPr>
-          <w:rFonts w:asciiTheme="majorHAnsi" w:eastAsiaTheme="majorEastAsia" w:hAnsi="Calibri Light" w:cstheme="majorBidi"/>
-          <w:color w:val="000000" w:themeColor="text1"/>
-          <w:kern w:val="24"/>
-          <w:sz w:val="32"/>
-          <w:szCs w:val="32"/>
-        </w:rPr>
-        <w:t xml:space="preserve">Inside </w:t>
-      </w:r>
-      <w:r>
-        <w:rPr>
-          <w:rFonts w:asciiTheme="majorHAnsi" w:eastAsiaTheme="majorEastAsia" w:hAnsi="Calibri Light" w:cstheme="majorBidi"/>
-          <w:color w:val="000000" w:themeColor="text1"/>
-          <w:kern w:val="24"/>
-          <w:sz w:val="32"/>
-          <w:szCs w:val="32"/>
-        </w:rPr>
-        <w:t>the Project1</w:t>
-      </w:r>
-      <w:r>
-        <w:rPr>
-          <w:rFonts w:asciiTheme="majorHAnsi" w:eastAsiaTheme="majorEastAsia" w:hAnsi="Calibri Light" w:cstheme="majorBidi"/>
-          <w:color w:val="000000" w:themeColor="text1"/>
-          <w:kern w:val="24"/>
-          <w:sz w:val="32"/>
-          <w:szCs w:val="32"/>
-        </w:rPr>
-        <w:t xml:space="preserve"> git repository</w:t>
-      </w:r>
-      <w:r>
-        <w:rPr>
-          <w:rFonts w:asciiTheme="majorHAnsi" w:eastAsiaTheme="majorEastAsia" w:hAnsi="Calibri Light" w:cstheme="majorBidi"/>
-          <w:color w:val="000000" w:themeColor="text1"/>
-          <w:kern w:val="24"/>
-          <w:sz w:val="32"/>
-          <w:szCs w:val="32"/>
-        </w:rPr>
-        <w:t xml:space="preserve"> add: this file, a resources directory and a </w:t>
-      </w:r>
-      <w:proofErr w:type="spellStart"/>
-      <w:r>
-        <w:rPr>
-          <w:rFonts w:asciiTheme="majorHAnsi" w:eastAsiaTheme="majorEastAsia" w:hAnsi="Calibri Light" w:cstheme="majorBidi"/>
-          <w:color w:val="000000" w:themeColor="text1"/>
-          <w:kern w:val="24"/>
-          <w:sz w:val="32"/>
-          <w:szCs w:val="32"/>
-        </w:rPr>
-        <w:t>jupyter</w:t>
-      </w:r>
-      <w:proofErr w:type="spellEnd"/>
-      <w:r>
-        <w:rPr>
-          <w:rFonts w:asciiTheme="majorHAnsi" w:eastAsiaTheme="majorEastAsia" w:hAnsi="Calibri Light" w:cstheme="majorBidi"/>
-          <w:color w:val="000000" w:themeColor="text1"/>
-          <w:kern w:val="24"/>
-          <w:sz w:val="32"/>
-          <w:szCs w:val="32"/>
-        </w:rPr>
-        <w:t xml:space="preserve"> notebook</w:t>
+          <w:rFonts w:asciiTheme="majorHAnsi" w:eastAsiaTheme="majorEastAsia" w:hAnsiTheme="majorHAnsi" w:cstheme="majorHAnsi"/>
+          <w:color w:val="000000" w:themeColor="text1"/>
+          <w:kern w:val="24"/>
+          <w:sz w:val="24"/>
+          <w:szCs w:val="24"/>
+        </w:rPr>
+      </w:pPr>
+      <w:r>
+        <w:rPr>
+          <w:rFonts w:asciiTheme="majorHAnsi" w:eastAsiaTheme="majorEastAsia" w:hAnsiTheme="majorHAnsi" w:cstheme="majorHAnsi"/>
+          <w:color w:val="000000" w:themeColor="text1"/>
+          <w:kern w:val="24"/>
+          <w:sz w:val="24"/>
+          <w:szCs w:val="24"/>
+        </w:rPr>
+        <w:t>Inside the Project1 git repository add: this file, a resources directory and a jupyter notebook</w:t>
       </w:r>
     </w:p>
     <w:p>
@@ -569,112 +670,112 @@
           <w:numId w:val="1"/>
         </w:numPr>
         <w:rPr>
-          <w:rFonts w:asciiTheme="majorHAnsi" w:eastAsiaTheme="majorEastAsia" w:hAnsi="Calibri Light" w:cstheme="majorBidi"/>
-          <w:color w:val="000000" w:themeColor="text1"/>
-          <w:kern w:val="24"/>
-          <w:sz w:val="32"/>
-          <w:szCs w:val="32"/>
-        </w:rPr>
-      </w:pPr>
-      <w:r>
-        <w:rPr>
-          <w:rFonts w:asciiTheme="majorHAnsi" w:eastAsiaTheme="majorEastAsia" w:hAnsi="Calibri Light" w:cstheme="majorBidi"/>
-          <w:color w:val="000000" w:themeColor="text1"/>
-          <w:kern w:val="24"/>
-          <w:sz w:val="32"/>
-          <w:szCs w:val="32"/>
+          <w:rFonts w:asciiTheme="majorHAnsi" w:eastAsiaTheme="majorEastAsia" w:hAnsiTheme="majorHAnsi" w:cstheme="majorHAnsi"/>
+          <w:color w:val="000000" w:themeColor="text1"/>
+          <w:kern w:val="24"/>
+          <w:sz w:val="24"/>
+          <w:szCs w:val="24"/>
+        </w:rPr>
+      </w:pPr>
+      <w:r>
+        <w:rPr>
+          <w:rFonts w:asciiTheme="majorHAnsi" w:eastAsiaTheme="majorEastAsia" w:hAnsiTheme="majorHAnsi" w:cstheme="majorHAnsi"/>
+          <w:color w:val="000000" w:themeColor="text1"/>
+          <w:kern w:val="24"/>
+          <w:sz w:val="24"/>
+          <w:szCs w:val="24"/>
         </w:rPr>
         <w:t xml:space="preserve">Research </w:t>
       </w:r>
       <w:r>
         <w:rPr>
-          <w:rFonts w:asciiTheme="majorHAnsi" w:eastAsiaTheme="majorEastAsia" w:hAnsi="Calibri Light" w:cstheme="majorBidi"/>
-          <w:color w:val="000000" w:themeColor="text1"/>
-          <w:kern w:val="24"/>
-          <w:sz w:val="32"/>
-          <w:szCs w:val="32"/>
+          <w:rFonts w:asciiTheme="majorHAnsi" w:eastAsiaTheme="majorEastAsia" w:hAnsiTheme="majorHAnsi" w:cstheme="majorHAnsi"/>
+          <w:color w:val="000000" w:themeColor="text1"/>
+          <w:kern w:val="24"/>
+          <w:sz w:val="24"/>
+          <w:szCs w:val="24"/>
         </w:rPr>
         <w:t xml:space="preserve">and analyze </w:t>
       </w:r>
       <w:r>
         <w:rPr>
-          <w:rFonts w:asciiTheme="majorHAnsi" w:eastAsiaTheme="majorEastAsia" w:hAnsi="Calibri Light" w:cstheme="majorBidi"/>
-          <w:color w:val="000000" w:themeColor="text1"/>
-          <w:kern w:val="24"/>
-          <w:sz w:val="32"/>
-          <w:szCs w:val="32"/>
+          <w:rFonts w:asciiTheme="majorHAnsi" w:eastAsiaTheme="majorEastAsia" w:hAnsiTheme="majorHAnsi" w:cstheme="majorHAnsi"/>
+          <w:color w:val="000000" w:themeColor="text1"/>
+          <w:kern w:val="24"/>
+          <w:sz w:val="24"/>
+          <w:szCs w:val="24"/>
         </w:rPr>
         <w:t>datasets</w:t>
       </w:r>
       <w:r>
         <w:rPr>
-          <w:rFonts w:asciiTheme="majorHAnsi" w:eastAsiaTheme="majorEastAsia" w:hAnsi="Calibri Light" w:cstheme="majorBidi"/>
-          <w:color w:val="000000" w:themeColor="text1"/>
-          <w:kern w:val="24"/>
-          <w:sz w:val="32"/>
-          <w:szCs w:val="32"/>
+          <w:rFonts w:asciiTheme="majorHAnsi" w:eastAsiaTheme="majorEastAsia" w:hAnsiTheme="majorHAnsi" w:cstheme="majorHAnsi"/>
+          <w:color w:val="000000" w:themeColor="text1"/>
+          <w:kern w:val="24"/>
+          <w:sz w:val="24"/>
+          <w:szCs w:val="24"/>
         </w:rPr>
         <w:t xml:space="preserve"> for </w:t>
       </w:r>
       <w:r>
         <w:rPr>
-          <w:rFonts w:asciiTheme="majorHAnsi" w:eastAsiaTheme="majorEastAsia" w:hAnsi="Calibri Light" w:cstheme="majorBidi"/>
-          <w:color w:val="000000" w:themeColor="text1"/>
-          <w:kern w:val="24"/>
-          <w:sz w:val="32"/>
-          <w:szCs w:val="32"/>
+          <w:rFonts w:asciiTheme="majorHAnsi" w:eastAsiaTheme="majorEastAsia" w:hAnsiTheme="majorHAnsi" w:cstheme="majorHAnsi"/>
+          <w:color w:val="000000" w:themeColor="text1"/>
+          <w:kern w:val="24"/>
+          <w:sz w:val="24"/>
+          <w:szCs w:val="24"/>
         </w:rPr>
         <w:t xml:space="preserve">New York and San Francisco </w:t>
       </w:r>
       <w:r>
         <w:rPr>
-          <w:rFonts w:asciiTheme="majorHAnsi" w:eastAsiaTheme="majorEastAsia" w:hAnsi="Calibri Light" w:cstheme="majorBidi"/>
-          <w:color w:val="000000" w:themeColor="text1"/>
-          <w:kern w:val="24"/>
-          <w:sz w:val="32"/>
-          <w:szCs w:val="32"/>
+          <w:rFonts w:asciiTheme="majorHAnsi" w:eastAsiaTheme="majorEastAsia" w:hAnsiTheme="majorHAnsi" w:cstheme="majorHAnsi"/>
+          <w:color w:val="000000" w:themeColor="text1"/>
+          <w:kern w:val="24"/>
+          <w:sz w:val="24"/>
+          <w:szCs w:val="24"/>
         </w:rPr>
         <w:t xml:space="preserve">Airbnb </w:t>
       </w:r>
       <w:r>
         <w:rPr>
-          <w:rFonts w:asciiTheme="majorHAnsi" w:eastAsiaTheme="majorEastAsia" w:hAnsi="Calibri Light" w:cstheme="majorBidi"/>
-          <w:color w:val="000000" w:themeColor="text1"/>
-          <w:kern w:val="24"/>
-          <w:sz w:val="32"/>
-          <w:szCs w:val="32"/>
+          <w:rFonts w:asciiTheme="majorHAnsi" w:eastAsiaTheme="majorEastAsia" w:hAnsiTheme="majorHAnsi" w:cstheme="majorHAnsi"/>
+          <w:color w:val="000000" w:themeColor="text1"/>
+          <w:kern w:val="24"/>
+          <w:sz w:val="24"/>
+          <w:szCs w:val="24"/>
         </w:rPr>
         <w:t xml:space="preserve">listings </w:t>
       </w:r>
       <w:r>
         <w:rPr>
-          <w:rFonts w:asciiTheme="majorHAnsi" w:eastAsiaTheme="majorEastAsia" w:hAnsi="Calibri Light" w:cstheme="majorBidi"/>
-          <w:color w:val="000000" w:themeColor="text1"/>
-          <w:kern w:val="24"/>
-          <w:sz w:val="32"/>
-          <w:szCs w:val="32"/>
+          <w:rFonts w:asciiTheme="majorHAnsi" w:eastAsiaTheme="majorEastAsia" w:hAnsiTheme="majorHAnsi" w:cstheme="majorHAnsi"/>
+          <w:color w:val="000000" w:themeColor="text1"/>
+          <w:kern w:val="24"/>
+          <w:sz w:val="24"/>
+          <w:szCs w:val="24"/>
         </w:rPr>
         <w:t xml:space="preserve">through Kaggle and </w:t>
       </w:r>
       <w:proofErr w:type="gramStart"/>
       <w:r>
         <w:rPr>
-          <w:rFonts w:asciiTheme="majorHAnsi" w:eastAsiaTheme="majorEastAsia" w:hAnsi="Calibri Light" w:cstheme="majorBidi"/>
-          <w:color w:val="000000" w:themeColor="text1"/>
-          <w:kern w:val="24"/>
-          <w:sz w:val="32"/>
-          <w:szCs w:val="32"/>
+          <w:rFonts w:asciiTheme="majorHAnsi" w:eastAsiaTheme="majorEastAsia" w:hAnsiTheme="majorHAnsi" w:cstheme="majorHAnsi"/>
+          <w:color w:val="000000" w:themeColor="text1"/>
+          <w:kern w:val="24"/>
+          <w:sz w:val="24"/>
+          <w:szCs w:val="24"/>
         </w:rPr>
         <w:t>Rapid .</w:t>
       </w:r>
       <w:proofErr w:type="spellStart"/>
       <w:r>
         <w:rPr>
-          <w:rFonts w:asciiTheme="majorHAnsi" w:eastAsiaTheme="majorEastAsia" w:hAnsi="Calibri Light" w:cstheme="majorBidi"/>
-          <w:color w:val="000000" w:themeColor="text1"/>
-          <w:kern w:val="24"/>
-          <w:sz w:val="32"/>
-          <w:szCs w:val="32"/>
+          <w:rFonts w:asciiTheme="majorHAnsi" w:eastAsiaTheme="majorEastAsia" w:hAnsiTheme="majorHAnsi" w:cstheme="majorHAnsi"/>
+          <w:color w:val="000000" w:themeColor="text1"/>
+          <w:kern w:val="24"/>
+          <w:sz w:val="24"/>
+          <w:szCs w:val="24"/>
         </w:rPr>
         <w:t>apis</w:t>
       </w:r>
@@ -682,11 +783,11 @@
       <w:proofErr w:type="gramEnd"/>
       <w:r>
         <w:rPr>
-          <w:rFonts w:asciiTheme="majorHAnsi" w:eastAsiaTheme="majorEastAsia" w:hAnsi="Calibri Light" w:cstheme="majorBidi"/>
-          <w:color w:val="000000" w:themeColor="text1"/>
-          <w:kern w:val="24"/>
-          <w:sz w:val="32"/>
-          <w:szCs w:val="32"/>
+          <w:rFonts w:asciiTheme="majorHAnsi" w:eastAsiaTheme="majorEastAsia" w:hAnsiTheme="majorHAnsi" w:cstheme="majorHAnsi"/>
+          <w:color w:val="000000" w:themeColor="text1"/>
+          <w:kern w:val="24"/>
+          <w:sz w:val="24"/>
+          <w:szCs w:val="24"/>
         </w:rPr>
         <w:t>.</w:t>
       </w:r>
@@ -699,20 +800,20 @@
           <w:numId w:val="1"/>
         </w:numPr>
         <w:rPr>
-          <w:rFonts w:asciiTheme="majorHAnsi" w:eastAsiaTheme="majorEastAsia" w:hAnsi="Calibri Light" w:cstheme="majorBidi"/>
-          <w:color w:val="000000" w:themeColor="text1"/>
-          <w:kern w:val="24"/>
-          <w:sz w:val="32"/>
-          <w:szCs w:val="32"/>
-        </w:rPr>
-      </w:pPr>
-      <w:r>
-        <w:rPr>
-          <w:rFonts w:asciiTheme="majorHAnsi" w:eastAsiaTheme="majorEastAsia" w:hAnsi="Calibri Light" w:cstheme="majorBidi"/>
-          <w:color w:val="000000" w:themeColor="text1"/>
-          <w:kern w:val="24"/>
-          <w:sz w:val="32"/>
-          <w:szCs w:val="32"/>
+          <w:rFonts w:asciiTheme="majorHAnsi" w:eastAsiaTheme="majorEastAsia" w:hAnsiTheme="majorHAnsi" w:cstheme="majorHAnsi"/>
+          <w:color w:val="000000" w:themeColor="text1"/>
+          <w:kern w:val="24"/>
+          <w:sz w:val="24"/>
+          <w:szCs w:val="24"/>
+        </w:rPr>
+      </w:pPr>
+      <w:r>
+        <w:rPr>
+          <w:rFonts w:asciiTheme="majorHAnsi" w:eastAsiaTheme="majorEastAsia" w:hAnsiTheme="majorHAnsi" w:cstheme="majorHAnsi"/>
+          <w:color w:val="000000" w:themeColor="text1"/>
+          <w:kern w:val="24"/>
+          <w:sz w:val="24"/>
+          <w:szCs w:val="24"/>
         </w:rPr>
         <w:t>NYC_Listings.csv &amp; SF_Listings.csv</w:t>
       </w:r>
@@ -725,21 +826,21 @@
           <w:numId w:val="1"/>
         </w:numPr>
         <w:rPr>
-          <w:rFonts w:asciiTheme="majorHAnsi" w:eastAsiaTheme="majorEastAsia" w:hAnsi="Calibri Light" w:cstheme="majorBidi"/>
-          <w:color w:val="000000" w:themeColor="text1"/>
-          <w:kern w:val="24"/>
-          <w:sz w:val="32"/>
-          <w:szCs w:val="32"/>
+          <w:rFonts w:asciiTheme="majorHAnsi" w:eastAsiaTheme="majorEastAsia" w:hAnsiTheme="majorHAnsi" w:cstheme="majorHAnsi"/>
+          <w:color w:val="000000" w:themeColor="text1"/>
+          <w:kern w:val="24"/>
+          <w:sz w:val="24"/>
+          <w:szCs w:val="24"/>
         </w:rPr>
       </w:pPr>
       <w:hyperlink r:id="rId5" w:tgtFrame="_blank" w:history="1">
         <w:r>
           <w:rPr>
             <w:rStyle w:val="Hyperlink"/>
-            <w:rFonts w:asciiTheme="majorHAnsi" w:eastAsiaTheme="majorEastAsia" w:hAnsi="Calibri Light" w:cstheme="majorBidi"/>
+            <w:rFonts w:asciiTheme="majorHAnsi" w:eastAsiaTheme="majorEastAsia" w:hAnsiTheme="majorHAnsi" w:cstheme="majorHAnsi"/>
             <w:kern w:val="24"/>
-            <w:sz w:val="32"/>
-            <w:szCs w:val="32"/>
+            <w:sz w:val="24"/>
+            <w:szCs w:val="24"/>
           </w:rPr>
           <w:t>http://insideairbnb.com/index.html</w:t>
         </w:r>
@@ -753,22 +854,22 @@
           <w:numId w:val="1"/>
         </w:numPr>
         <w:rPr>
-          <w:rFonts w:asciiTheme="majorHAnsi" w:eastAsiaTheme="majorEastAsia" w:hAnsi="Calibri Light" w:cstheme="majorBidi"/>
-          <w:color w:val="000000" w:themeColor="text1"/>
-          <w:kern w:val="24"/>
-          <w:sz w:val="32"/>
-          <w:szCs w:val="32"/>
-        </w:rPr>
-      </w:pPr>
-      <w:r>
-        <w:rPr>
-          <w:rFonts w:asciiTheme="majorHAnsi" w:eastAsiaTheme="majorEastAsia" w:hAnsi="Calibri Light" w:cstheme="majorBidi"/>
-          <w:color w:val="000000" w:themeColor="text1"/>
-          <w:kern w:val="24"/>
-          <w:sz w:val="32"/>
-          <w:szCs w:val="32"/>
-        </w:rPr>
-        <w:t>clean the data</w:t>
+          <w:rFonts w:asciiTheme="majorHAnsi" w:eastAsiaTheme="majorEastAsia" w:hAnsiTheme="majorHAnsi" w:cstheme="majorHAnsi"/>
+          <w:color w:val="000000" w:themeColor="text1"/>
+          <w:kern w:val="24"/>
+          <w:sz w:val="24"/>
+          <w:szCs w:val="24"/>
+        </w:rPr>
+      </w:pPr>
+      <w:r>
+        <w:rPr>
+          <w:rFonts w:asciiTheme="majorHAnsi" w:eastAsiaTheme="majorEastAsia" w:hAnsiTheme="majorHAnsi" w:cstheme="majorHAnsi"/>
+          <w:color w:val="000000" w:themeColor="text1"/>
+          <w:kern w:val="24"/>
+          <w:sz w:val="24"/>
+          <w:szCs w:val="24"/>
+        </w:rPr>
+        <w:t>Segment the NYC dataset due to large size (&gt;180MB)</w:t>
       </w:r>
     </w:p>
     <w:p>
@@ -779,22 +880,74 @@
           <w:numId w:val="1"/>
         </w:numPr>
         <w:rPr>
-          <w:rFonts w:asciiTheme="majorHAnsi" w:eastAsiaTheme="majorEastAsia" w:hAnsi="Calibri Light" w:cstheme="majorBidi"/>
-          <w:color w:val="000000" w:themeColor="text1"/>
-          <w:kern w:val="24"/>
-          <w:sz w:val="32"/>
-          <w:szCs w:val="32"/>
-        </w:rPr>
-      </w:pPr>
-      <w:r>
-        <w:rPr>
-          <w:rFonts w:asciiTheme="majorHAnsi" w:eastAsiaTheme="majorEastAsia" w:hAnsi="Calibri Light" w:cstheme="majorBidi"/>
-          <w:color w:val="000000" w:themeColor="text1"/>
-          <w:kern w:val="24"/>
-          <w:sz w:val="32"/>
-          <w:szCs w:val="32"/>
-        </w:rPr>
-        <w:t>manipulating data in pandas</w:t>
+          <w:rFonts w:asciiTheme="majorHAnsi" w:eastAsiaTheme="majorEastAsia" w:hAnsiTheme="majorHAnsi" w:cstheme="majorHAnsi"/>
+          <w:color w:val="000000" w:themeColor="text1"/>
+          <w:kern w:val="24"/>
+          <w:sz w:val="24"/>
+          <w:szCs w:val="24"/>
+        </w:rPr>
+      </w:pPr>
+      <w:r>
+        <w:rPr>
+          <w:rFonts w:asciiTheme="majorHAnsi" w:eastAsiaTheme="majorEastAsia" w:hAnsiTheme="majorHAnsi" w:cstheme="majorHAnsi"/>
+          <w:color w:val="000000" w:themeColor="text1"/>
+          <w:kern w:val="24"/>
+          <w:sz w:val="24"/>
+          <w:szCs w:val="24"/>
+        </w:rPr>
+        <w:t>Pandas</w:t>
+      </w:r>
+    </w:p>
+    <w:p>
+      <w:pPr>
+        <w:pStyle w:val="ListParagraph"/>
+        <w:numPr>
+          <w:ilvl w:val="1"/>
+          <w:numId w:val="1"/>
+        </w:numPr>
+        <w:rPr>
+          <w:rFonts w:asciiTheme="majorHAnsi" w:eastAsiaTheme="majorEastAsia" w:hAnsiTheme="majorHAnsi" w:cstheme="majorHAnsi"/>
+          <w:color w:val="000000" w:themeColor="text1"/>
+          <w:kern w:val="24"/>
+          <w:sz w:val="24"/>
+          <w:szCs w:val="24"/>
+        </w:rPr>
+      </w:pPr>
+      <w:r>
+        <w:rPr>
+          <w:rFonts w:asciiTheme="majorHAnsi" w:eastAsiaTheme="majorEastAsia" w:hAnsiTheme="majorHAnsi" w:cstheme="majorHAnsi"/>
+          <w:color w:val="000000" w:themeColor="text1"/>
+          <w:kern w:val="24"/>
+          <w:sz w:val="24"/>
+          <w:szCs w:val="24"/>
+        </w:rPr>
+        <w:t>Load, read and combine datasets into Pandas</w:t>
+      </w:r>
+    </w:p>
+    <w:p>
+      <w:pPr>
+        <w:pStyle w:val="ListParagraph"/>
+        <w:numPr>
+          <w:ilvl w:val="1"/>
+          <w:numId w:val="1"/>
+        </w:numPr>
+        <w:rPr>
+          <w:rFonts w:asciiTheme="majorHAnsi" w:eastAsiaTheme="majorEastAsia" w:hAnsiTheme="majorHAnsi" w:cstheme="majorHAnsi"/>
+          <w:color w:val="000000" w:themeColor="text1"/>
+          <w:kern w:val="24"/>
+          <w:sz w:val="24"/>
+          <w:szCs w:val="24"/>
+        </w:rPr>
+      </w:pPr>
+      <w:r>
+        <w:rPr>
+          <w:rFonts w:asciiTheme="majorHAnsi" w:eastAsiaTheme="majorEastAsia" w:hAnsiTheme="majorHAnsi" w:cstheme="majorHAnsi"/>
+          <w:color w:val="000000" w:themeColor="text1"/>
+          <w:kern w:val="24"/>
+          <w:sz w:val="24"/>
+          <w:szCs w:val="24"/>
+        </w:rPr>
+        <w:t>Determine merge key for datasets</w:t>
       </w:r>
     </w:p>
     <w:p>
@@ -805,44 +958,176 @@
           <w:numId w:val="1"/>
         </w:numPr>
         <w:rPr>
-          <w:rFonts w:asciiTheme="majorHAnsi" w:eastAsiaTheme="majorEastAsia" w:hAnsi="Calibri Light" w:cstheme="majorBidi"/>
-          <w:color w:val="000000" w:themeColor="text1"/>
-          <w:kern w:val="24"/>
-          <w:sz w:val="32"/>
-          <w:szCs w:val="32"/>
-        </w:rPr>
-      </w:pPr>
-      <w:r>
-        <w:rPr>
-          <w:rFonts w:asciiTheme="majorHAnsi" w:eastAsiaTheme="majorEastAsia" w:hAnsi="Calibri Light" w:cstheme="majorBidi"/>
-          <w:color w:val="000000" w:themeColor="text1"/>
-          <w:kern w:val="24"/>
-          <w:sz w:val="32"/>
-          <w:szCs w:val="32"/>
+          <w:rFonts w:asciiTheme="majorHAnsi" w:eastAsiaTheme="majorEastAsia" w:hAnsiTheme="majorHAnsi" w:cstheme="majorHAnsi"/>
+          <w:color w:val="000000" w:themeColor="text1"/>
+          <w:kern w:val="24"/>
+          <w:sz w:val="24"/>
+          <w:szCs w:val="24"/>
+        </w:rPr>
+      </w:pPr>
+      <w:r>
+        <w:rPr>
+          <w:rFonts w:asciiTheme="majorHAnsi" w:eastAsiaTheme="majorEastAsia" w:hAnsiTheme="majorHAnsi" w:cstheme="majorHAnsi"/>
+          <w:color w:val="000000" w:themeColor="text1"/>
+          <w:kern w:val="24"/>
+          <w:sz w:val="24"/>
+          <w:szCs w:val="24"/>
         </w:rPr>
         <w:t xml:space="preserve">use </w:t>
       </w:r>
       <w:proofErr w:type="spellStart"/>
       <w:r>
         <w:rPr>
-          <w:rFonts w:asciiTheme="majorHAnsi" w:eastAsiaTheme="majorEastAsia" w:hAnsi="Calibri Light" w:cstheme="majorBidi"/>
-          <w:color w:val="000000" w:themeColor="text1"/>
-          <w:kern w:val="24"/>
-          <w:sz w:val="32"/>
-          <w:szCs w:val="32"/>
+          <w:rFonts w:asciiTheme="majorHAnsi" w:eastAsiaTheme="majorEastAsia" w:hAnsiTheme="majorHAnsi" w:cstheme="majorHAnsi"/>
+          <w:color w:val="000000" w:themeColor="text1"/>
+          <w:kern w:val="24"/>
+          <w:sz w:val="24"/>
+          <w:szCs w:val="24"/>
         </w:rPr>
         <w:t>matpltlib</w:t>
       </w:r>
       <w:proofErr w:type="spellEnd"/>
       <w:r>
         <w:rPr>
-          <w:rFonts w:asciiTheme="majorHAnsi" w:eastAsiaTheme="majorEastAsia" w:hAnsi="Calibri Light" w:cstheme="majorBidi"/>
-          <w:color w:val="000000" w:themeColor="text1"/>
-          <w:kern w:val="24"/>
-          <w:sz w:val="32"/>
-          <w:szCs w:val="32"/>
+          <w:rFonts w:asciiTheme="majorHAnsi" w:eastAsiaTheme="majorEastAsia" w:hAnsiTheme="majorHAnsi" w:cstheme="majorHAnsi"/>
+          <w:color w:val="000000" w:themeColor="text1"/>
+          <w:kern w:val="24"/>
+          <w:sz w:val="24"/>
+          <w:szCs w:val="24"/>
         </w:rPr>
         <w:t xml:space="preserve"> to visualize NYC and SF datasets</w:t>
+      </w:r>
+    </w:p>
+    <w:p>
+      <w:pPr>
+        <w:pStyle w:val="ListParagraph"/>
+        <w:numPr>
+          <w:ilvl w:val="1"/>
+          <w:numId w:val="1"/>
+        </w:numPr>
+        <w:rPr>
+          <w:rFonts w:asciiTheme="majorHAnsi" w:eastAsiaTheme="majorEastAsia" w:hAnsiTheme="majorHAnsi" w:cstheme="majorHAnsi"/>
+          <w:color w:val="000000" w:themeColor="text1"/>
+          <w:kern w:val="24"/>
+          <w:sz w:val="24"/>
+          <w:szCs w:val="24"/>
+        </w:rPr>
+      </w:pPr>
+      <w:r>
+        <w:rPr>
+          <w:rFonts w:asciiTheme="majorHAnsi" w:eastAsiaTheme="majorEastAsia" w:hAnsiTheme="majorHAnsi" w:cstheme="majorHAnsi"/>
+          <w:color w:val="000000" w:themeColor="text1"/>
+          <w:kern w:val="24"/>
+          <w:sz w:val="24"/>
+          <w:szCs w:val="24"/>
+        </w:rPr>
+        <w:t>Total number of rentals by month</w:t>
+      </w:r>
+    </w:p>
+    <w:p>
+      <w:pPr>
+        <w:pStyle w:val="ListParagraph"/>
+        <w:numPr>
+          <w:ilvl w:val="1"/>
+          <w:numId w:val="1"/>
+        </w:numPr>
+        <w:rPr>
+          <w:rFonts w:asciiTheme="majorHAnsi" w:eastAsiaTheme="majorEastAsia" w:hAnsiTheme="majorHAnsi" w:cstheme="majorHAnsi"/>
+          <w:color w:val="000000" w:themeColor="text1"/>
+          <w:kern w:val="24"/>
+          <w:sz w:val="24"/>
+          <w:szCs w:val="24"/>
+        </w:rPr>
+      </w:pPr>
+      <w:r>
+        <w:rPr>
+          <w:rFonts w:asciiTheme="majorHAnsi" w:eastAsiaTheme="majorEastAsia" w:hAnsiTheme="majorHAnsi" w:cstheme="majorHAnsi"/>
+          <w:color w:val="000000" w:themeColor="text1"/>
+          <w:kern w:val="24"/>
+          <w:sz w:val="24"/>
+          <w:szCs w:val="24"/>
+        </w:rPr>
+        <w:t>Average review score by month</w:t>
+      </w:r>
+    </w:p>
+    <w:p>
+      <w:pPr>
+        <w:pStyle w:val="ListParagraph"/>
+        <w:numPr>
+          <w:ilvl w:val="1"/>
+          <w:numId w:val="1"/>
+        </w:numPr>
+        <w:rPr>
+          <w:rFonts w:asciiTheme="majorHAnsi" w:eastAsiaTheme="majorEastAsia" w:hAnsiTheme="majorHAnsi" w:cstheme="majorHAnsi"/>
+          <w:color w:val="000000" w:themeColor="text1"/>
+          <w:kern w:val="24"/>
+          <w:sz w:val="24"/>
+          <w:szCs w:val="24"/>
+        </w:rPr>
+      </w:pPr>
+      <w:r>
+        <w:rPr>
+          <w:rFonts w:asciiTheme="majorHAnsi" w:eastAsiaTheme="majorEastAsia" w:hAnsiTheme="majorHAnsi" w:cstheme="majorHAnsi"/>
+          <w:color w:val="000000" w:themeColor="text1"/>
+          <w:kern w:val="24"/>
+          <w:sz w:val="24"/>
+          <w:szCs w:val="24"/>
+        </w:rPr>
+        <w:t>Use latitude and longitude to plot rental locations on a SF map and a NYC map to show density comparisons visually</w:t>
+      </w:r>
+    </w:p>
+    <w:p>
+      <w:pPr>
+        <w:pStyle w:val="ListParagraph"/>
+        <w:numPr>
+          <w:ilvl w:val="1"/>
+          <w:numId w:val="1"/>
+        </w:numPr>
+        <w:rPr>
+          <w:rFonts w:asciiTheme="majorHAnsi" w:eastAsiaTheme="majorEastAsia" w:hAnsiTheme="majorHAnsi" w:cstheme="majorHAnsi"/>
+          <w:color w:val="000000" w:themeColor="text1"/>
+          <w:kern w:val="24"/>
+          <w:sz w:val="24"/>
+          <w:szCs w:val="24"/>
+        </w:rPr>
+      </w:pPr>
+      <w:r>
+        <w:rPr>
+          <w:rFonts w:asciiTheme="majorHAnsi" w:eastAsiaTheme="majorEastAsia" w:hAnsiTheme="majorHAnsi" w:cstheme="majorHAnsi"/>
+          <w:color w:val="000000" w:themeColor="text1"/>
+          <w:kern w:val="24"/>
+          <w:sz w:val="24"/>
+          <w:szCs w:val="24"/>
+        </w:rPr>
+        <w:t>See review questions above</w:t>
+      </w:r>
+    </w:p>
+    <w:p>
+      <w:pPr>
+        <w:pStyle w:val="ListParagraph"/>
+        <w:numPr>
+          <w:ilvl w:val="1"/>
+          <w:numId w:val="1"/>
+        </w:numPr>
+        <w:rPr>
+          <w:rFonts w:asciiTheme="majorHAnsi" w:eastAsiaTheme="majorEastAsia" w:hAnsiTheme="majorHAnsi" w:cstheme="majorHAnsi"/>
+          <w:color w:val="000000" w:themeColor="text1"/>
+          <w:kern w:val="24"/>
+          <w:sz w:val="24"/>
+          <w:szCs w:val="24"/>
+          <w:highlight w:val="yellow"/>
+        </w:rPr>
+      </w:pPr>
+      <w:r>
+        <w:rPr>
+          <w:rFonts w:asciiTheme="majorHAnsi" w:eastAsiaTheme="majorEastAsia" w:hAnsiTheme="majorHAnsi" w:cstheme="majorHAnsi"/>
+          <w:color w:val="000000" w:themeColor="text1"/>
+          <w:kern w:val="24"/>
+          <w:sz w:val="24"/>
+          <w:szCs w:val="24"/>
+          <w:highlight w:val="yellow"/>
+        </w:rPr>
+        <w:t>WHAT else?</w:t>
       </w:r>
     </w:p>
     <w:p>
@@ -853,78 +1138,58 @@
           <w:numId w:val="1"/>
         </w:numPr>
         <w:rPr>
-          <w:rFonts w:asciiTheme="majorHAnsi" w:eastAsiaTheme="majorEastAsia" w:hAnsi="Calibri Light" w:cstheme="majorBidi"/>
-          <w:color w:val="000000" w:themeColor="text1"/>
-          <w:kern w:val="24"/>
-          <w:sz w:val="32"/>
-          <w:szCs w:val="32"/>
-        </w:rPr>
-      </w:pPr>
-      <w:r>
-        <w:rPr>
-          <w:rFonts w:asciiTheme="majorHAnsi" w:eastAsiaTheme="majorEastAsia" w:hAnsi="Calibri Light" w:cstheme="majorBidi"/>
-          <w:color w:val="000000" w:themeColor="text1"/>
-          <w:kern w:val="24"/>
-          <w:sz w:val="32"/>
-          <w:szCs w:val="32"/>
-        </w:rPr>
+          <w:rFonts w:asciiTheme="majorHAnsi" w:eastAsiaTheme="majorEastAsia" w:hAnsiTheme="majorHAnsi" w:cstheme="majorHAnsi"/>
+          <w:color w:val="000000" w:themeColor="text1"/>
+          <w:kern w:val="24"/>
+          <w:sz w:val="24"/>
+          <w:szCs w:val="24"/>
+        </w:rPr>
+      </w:pPr>
+      <w:bookmarkStart w:id="0" w:name="_GoBack"/>
+      <w:bookmarkEnd w:id="0"/>
+      <w:r>
+        <w:rPr>
+          <w:rFonts w:asciiTheme="majorHAnsi" w:eastAsiaTheme="majorEastAsia" w:hAnsiTheme="majorHAnsi" w:cstheme="majorHAnsi"/>
+          <w:color w:val="000000" w:themeColor="text1"/>
+          <w:kern w:val="24"/>
+          <w:sz w:val="24"/>
+          <w:szCs w:val="24"/>
+        </w:rPr>
+        <w:lastRenderedPageBreak/>
         <w:t>draw conclusions and summarize research results</w:t>
       </w:r>
     </w:p>
     <w:p>
       <w:pPr>
         <w:rPr>
-          <w:rFonts w:asciiTheme="majorHAnsi" w:eastAsiaTheme="majorEastAsia" w:hAnsi="Calibri Light" w:cstheme="majorBidi"/>
-          <w:color w:val="000000" w:themeColor="text1"/>
-          <w:kern w:val="24"/>
-          <w:sz w:val="36"/>
-          <w:szCs w:val="44"/>
-        </w:rPr>
-      </w:pPr>
-      <w:r>
-        <w:rPr>
-          <w:rFonts w:asciiTheme="majorHAnsi" w:eastAsiaTheme="majorEastAsia" w:hAnsi="Calibri Light" w:cstheme="majorBidi"/>
+          <w:rFonts w:asciiTheme="majorHAnsi" w:eastAsiaTheme="majorEastAsia" w:hAnsiTheme="majorHAnsi" w:cstheme="majorHAnsi"/>
+          <w:color w:val="000000" w:themeColor="text1"/>
+          <w:kern w:val="24"/>
+          <w:sz w:val="24"/>
+          <w:szCs w:val="24"/>
+        </w:rPr>
+      </w:pPr>
+      <w:r>
+        <w:rPr>
+          <w:rFonts w:asciiTheme="majorHAnsi" w:eastAsiaTheme="majorEastAsia" w:hAnsiTheme="majorHAnsi" w:cstheme="majorHAnsi"/>
           <w:b/>
           <w:color w:val="000000" w:themeColor="text1"/>
           <w:kern w:val="24"/>
-          <w:sz w:val="36"/>
-          <w:szCs w:val="44"/>
-        </w:rPr>
-        <w:lastRenderedPageBreak/>
-        <w:t>Contingency plan:</w:t>
-      </w:r>
-      <w:r>
-        <w:rPr>
-          <w:rFonts w:asciiTheme="majorHAnsi" w:eastAsiaTheme="majorEastAsia" w:hAnsi="Calibri Light" w:cstheme="majorBidi"/>
-          <w:b/>
-          <w:color w:val="000000" w:themeColor="text1"/>
-          <w:kern w:val="24"/>
-          <w:sz w:val="36"/>
-          <w:szCs w:val="44"/>
-        </w:rPr>
-        <w:t xml:space="preserve">  </w:t>
-      </w:r>
-      <w:r>
-        <w:rPr>
-          <w:rFonts w:asciiTheme="majorHAnsi" w:eastAsiaTheme="majorEastAsia" w:hAnsi="Calibri Light" w:cstheme="majorBidi"/>
-          <w:color w:val="000000" w:themeColor="text1"/>
-          <w:kern w:val="24"/>
-          <w:sz w:val="36"/>
-          <w:szCs w:val="44"/>
+          <w:sz w:val="24"/>
+          <w:szCs w:val="24"/>
+        </w:rPr>
+        <w:t xml:space="preserve">Contingency plan:  </w:t>
+      </w:r>
+      <w:r>
+        <w:rPr>
+          <w:rFonts w:asciiTheme="majorHAnsi" w:eastAsiaTheme="majorEastAsia" w:hAnsiTheme="majorHAnsi" w:cstheme="majorHAnsi"/>
+          <w:color w:val="000000" w:themeColor="text1"/>
+          <w:kern w:val="24"/>
+          <w:sz w:val="24"/>
+          <w:szCs w:val="24"/>
         </w:rPr>
         <w:t>airline credit card company’s affiliation analysis.</w:t>
       </w:r>
-    </w:p>
-    <w:p>
-      <w:pPr>
-        <w:rPr>
-          <w:rFonts w:asciiTheme="majorHAnsi" w:eastAsiaTheme="majorEastAsia" w:hAnsi="Calibri Light" w:cstheme="majorBidi"/>
-          <w:color w:val="000000" w:themeColor="text1"/>
-          <w:kern w:val="24"/>
-          <w:sz w:val="44"/>
-          <w:szCs w:val="44"/>
-        </w:rPr>
-      </w:pPr>
     </w:p>
     <w:sectPr>
       <w:pgSz w:w="12240" w:h="15840"/>
@@ -1051,8 +1316,97 @@
       </w:rPr>
     </w:lvl>
   </w:abstractNum>
+  <w:abstractNum w:abstractNumId="1" w15:restartNumberingAfterBreak="0">
+    <w:nsid w:val="24AD3002"/>
+    <w:multiLevelType w:val="hybridMultilevel"/>
+    <w:tmpl w:val="F92255E2"/>
+    <w:lvl w:ilvl="0" w:tplc="0409000F">
+      <w:start w:val="1"/>
+      <w:numFmt w:val="decimal"/>
+      <w:lvlText w:val="%1."/>
+      <w:lvlJc w:val="left"/>
+      <w:pPr>
+        <w:ind w:left="720" w:hanging="360"/>
+      </w:pPr>
+    </w:lvl>
+    <w:lvl w:ilvl="1" w:tplc="04090019" w:tentative="1">
+      <w:start w:val="1"/>
+      <w:numFmt w:val="lowerLetter"/>
+      <w:lvlText w:val="%2."/>
+      <w:lvlJc w:val="left"/>
+      <w:pPr>
+        <w:ind w:left="1440" w:hanging="360"/>
+      </w:pPr>
+    </w:lvl>
+    <w:lvl w:ilvl="2" w:tplc="0409001B" w:tentative="1">
+      <w:start w:val="1"/>
+      <w:numFmt w:val="lowerRoman"/>
+      <w:lvlText w:val="%3."/>
+      <w:lvlJc w:val="right"/>
+      <w:pPr>
+        <w:ind w:left="2160" w:hanging="180"/>
+      </w:pPr>
+    </w:lvl>
+    <w:lvl w:ilvl="3" w:tplc="0409000F" w:tentative="1">
+      <w:start w:val="1"/>
+      <w:numFmt w:val="decimal"/>
+      <w:lvlText w:val="%4."/>
+      <w:lvlJc w:val="left"/>
+      <w:pPr>
+        <w:ind w:left="2880" w:hanging="360"/>
+      </w:pPr>
+    </w:lvl>
+    <w:lvl w:ilvl="4" w:tplc="04090019" w:tentative="1">
+      <w:start w:val="1"/>
+      <w:numFmt w:val="lowerLetter"/>
+      <w:lvlText w:val="%5."/>
+      <w:lvlJc w:val="left"/>
+      <w:pPr>
+        <w:ind w:left="3600" w:hanging="360"/>
+      </w:pPr>
+    </w:lvl>
+    <w:lvl w:ilvl="5" w:tplc="0409001B" w:tentative="1">
+      <w:start w:val="1"/>
+      <w:numFmt w:val="lowerRoman"/>
+      <w:lvlText w:val="%6."/>
+      <w:lvlJc w:val="right"/>
+      <w:pPr>
+        <w:ind w:left="4320" w:hanging="180"/>
+      </w:pPr>
+    </w:lvl>
+    <w:lvl w:ilvl="6" w:tplc="0409000F" w:tentative="1">
+      <w:start w:val="1"/>
+      <w:numFmt w:val="decimal"/>
+      <w:lvlText w:val="%7."/>
+      <w:lvlJc w:val="left"/>
+      <w:pPr>
+        <w:ind w:left="5040" w:hanging="360"/>
+      </w:pPr>
+    </w:lvl>
+    <w:lvl w:ilvl="7" w:tplc="04090019" w:tentative="1">
+      <w:start w:val="1"/>
+      <w:numFmt w:val="lowerLetter"/>
+      <w:lvlText w:val="%8."/>
+      <w:lvlJc w:val="left"/>
+      <w:pPr>
+        <w:ind w:left="5760" w:hanging="360"/>
+      </w:pPr>
+    </w:lvl>
+    <w:lvl w:ilvl="8" w:tplc="0409001B" w:tentative="1">
+      <w:start w:val="1"/>
+      <w:numFmt w:val="lowerRoman"/>
+      <w:lvlText w:val="%9."/>
+      <w:lvlJc w:val="right"/>
+      <w:pPr>
+        <w:ind w:left="6480" w:hanging="180"/>
+      </w:pPr>
+    </w:lvl>
+  </w:abstractNum>
   <w:num w:numId="1">
     <w:abstractNumId w:val="0"/>
+  </w:num>
+  <w:num w:numId="2">
+    <w:abstractNumId w:val="1"/>
   </w:num>
 </w:numbering>
 </file>
@@ -1458,6 +1812,7 @@
   <w:style w:type="character" w:default="1" w:styleId="DefaultParagraphFont">
     <w:name w:val="Default Paragraph Font"/>
     <w:uiPriority w:val="1"/>
+    <w:semiHidden/>
     <w:unhideWhenUsed/>
   </w:style>
   <w:style w:type="table" w:default="1" w:styleId="TableNormal">

</xml_diff>